<commit_message>
Added the table for the requirements, finished the context.
</commit_message>
<xml_diff>
--- a/docs/Context.docx
+++ b/docs/Context.docx
@@ -28,17 +28,138 @@
       <w:pPr>
         <w:jc w:val="both"/>
         <w:rPr>
-          <w:sz w:val="24"/>
-          <w:lang w:val="en-US"/>
-        </w:rPr>
-      </w:pPr>
-      <w:r>
-        <w:rPr>
-          <w:rFonts w:ascii="Arial" w:hAnsi="Arial" w:cs="Arial"/>
-          <w:sz w:val="24"/>
-          <w:lang w:val="en-US"/>
-        </w:rPr>
-        <w:t>WeTrust is a company with a great track record in the business world. His work is based on helping to improve the relationships of trust within the other companies in the country. According to the company, its approach would help each company to be more efficient in its processes and operation by increasing the trust between its employees. However, recently there was a crisis in the company, a communication error that carried the wrong message through all the employees that resulted in a lot of lost money and the manager discovered a great flaw in the trust of WeTrust employees. Overwhelmed by the situation, he decided to contact a trained team at Ice</w:t>
+          <w:rFonts w:ascii="Arial" w:hAnsi="Arial" w:cs="Arial"/>
+          <w:sz w:val="24"/>
+          <w:lang w:val="en-US"/>
+        </w:rPr>
+      </w:pPr>
+      <w:r>
+        <w:rPr>
+          <w:rFonts w:ascii="Arial" w:hAnsi="Arial" w:cs="Arial"/>
+          <w:sz w:val="24"/>
+          <w:lang w:val="en-US"/>
+        </w:rPr>
+        <w:t>WeTrust is a company with a great track record in the business world. His work is based on helping to improve the relationships of trust within the other companies in the country. According to the company, its approach would help each company to be more efficient in its processes and operation</w:t>
+      </w:r>
+      <w:r>
+        <w:rPr>
+          <w:rFonts w:ascii="Arial" w:hAnsi="Arial" w:cs="Arial"/>
+          <w:sz w:val="24"/>
+          <w:lang w:val="en-US"/>
+        </w:rPr>
+        <w:t>s</w:t>
+      </w:r>
+      <w:r>
+        <w:rPr>
+          <w:rFonts w:ascii="Arial" w:hAnsi="Arial" w:cs="Arial"/>
+          <w:sz w:val="24"/>
+          <w:lang w:val="en-US"/>
+        </w:rPr>
+        <w:t xml:space="preserve"> by increasing the trust between its employees. However, recently there was a crisis in the company, a communication error that carried the wrong message through all the employees</w:t>
+      </w:r>
+      <w:r>
+        <w:rPr>
+          <w:rFonts w:ascii="Arial" w:hAnsi="Arial" w:cs="Arial"/>
+          <w:sz w:val="24"/>
+          <w:lang w:val="en-US"/>
+        </w:rPr>
+        <w:t>, which</w:t>
+      </w:r>
+      <w:r>
+        <w:rPr>
+          <w:rFonts w:ascii="Arial" w:hAnsi="Arial" w:cs="Arial"/>
+          <w:sz w:val="24"/>
+          <w:lang w:val="en-US"/>
+        </w:rPr>
+        <w:t xml:space="preserve"> resulted in a </w:t>
+      </w:r>
+      <w:r>
+        <w:rPr>
+          <w:rFonts w:ascii="Arial" w:hAnsi="Arial" w:cs="Arial"/>
+          <w:sz w:val="24"/>
+          <w:lang w:val="en-US"/>
+        </w:rPr>
+        <w:t xml:space="preserve">huge </w:t>
+      </w:r>
+      <w:r>
+        <w:rPr>
+          <w:rFonts w:ascii="Arial" w:hAnsi="Arial" w:cs="Arial"/>
+          <w:sz w:val="24"/>
+          <w:lang w:val="en-US"/>
+        </w:rPr>
+        <w:t>loss</w:t>
+      </w:r>
+      <w:r>
+        <w:rPr>
+          <w:rFonts w:ascii="Arial" w:hAnsi="Arial" w:cs="Arial"/>
+          <w:sz w:val="24"/>
+          <w:lang w:val="en-US"/>
+        </w:rPr>
+        <w:t xml:space="preserve"> of</w:t>
+      </w:r>
+      <w:r>
+        <w:rPr>
+          <w:rFonts w:ascii="Arial" w:hAnsi="Arial" w:cs="Arial"/>
+          <w:sz w:val="24"/>
+          <w:lang w:val="en-US"/>
+        </w:rPr>
+        <w:t xml:space="preserve"> money and the manager discovered a great flaw in the trust of WeTrust employees. Overwhelmed by the situation, he decided to contact a trained team at Icesi University to help him identify in which sections of his company trust is most affected, and in this way, prevent another similar crisis from happening again. He wants to know how </w:t>
+      </w:r>
+      <w:r>
+        <w:rPr>
+          <w:rFonts w:ascii="Arial" w:hAnsi="Arial" w:cs="Arial"/>
+          <w:sz w:val="24"/>
+          <w:lang w:val="en-US"/>
+        </w:rPr>
+        <w:t>the levels of trust are</w:t>
+      </w:r>
+      <w:r>
+        <w:rPr>
+          <w:rFonts w:ascii="Arial" w:hAnsi="Arial" w:cs="Arial"/>
+          <w:sz w:val="24"/>
+          <w:lang w:val="en-US"/>
+        </w:rPr>
+        <w:t xml:space="preserve"> in each section, he wants to know how trust is damaging the communication and he wants to be told who distrusts who. However, the manager does not have</w:t>
+      </w:r>
+      <w:r>
+        <w:rPr>
+          <w:rFonts w:ascii="Arial" w:hAnsi="Arial" w:cs="Arial"/>
+          <w:sz w:val="24"/>
+          <w:lang w:val="en-US"/>
+        </w:rPr>
+        <w:t xml:space="preserve"> </w:t>
+      </w:r>
+      <w:r>
+        <w:rPr>
+          <w:rFonts w:ascii="Arial" w:hAnsi="Arial" w:cs="Arial"/>
+          <w:sz w:val="24"/>
+          <w:lang w:val="en-US"/>
+        </w:rPr>
+        <w:t xml:space="preserve">much time to see a presentation of his entire company, so he </w:t>
+      </w:r>
+      <w:r>
+        <w:rPr>
+          <w:rFonts w:ascii="Arial" w:hAnsi="Arial" w:cs="Arial"/>
+          <w:sz w:val="24"/>
+          <w:lang w:val="en-US"/>
+        </w:rPr>
+        <w:t xml:space="preserve">is asking the team from Icesi to </w:t>
+      </w:r>
+      <w:r>
+        <w:rPr>
+          <w:rFonts w:ascii="Arial" w:hAnsi="Arial" w:cs="Arial"/>
+          <w:sz w:val="24"/>
+          <w:lang w:val="en-US"/>
+        </w:rPr>
+        <w:t xml:space="preserve">design a program that allows him to review everything he asked for at </w:t>
+      </w:r>
+      <w:r>
+        <w:rPr>
+          <w:rFonts w:ascii="Arial" w:hAnsi="Arial" w:cs="Arial"/>
+          <w:sz w:val="24"/>
+          <w:lang w:val="en-US"/>
+        </w:rPr>
+        <w:t>any time</w:t>
       </w:r>
       <w:bookmarkStart w:id="0" w:name="_GoBack"/>
       <w:bookmarkEnd w:id="0"/>
@@ -48,24 +169,2575 @@
           <w:sz w:val="24"/>
           <w:lang w:val="en-US"/>
         </w:rPr>
-        <w:t>si University to help him identify in which sections of his company trust is most affected, and in this way, prevent another similar or similar crisis from happening again. He wants to know how trust is in each section, he wants to know how trust is damaging the communication and he wants to be told who distrusts who. However, the manager does not have so much time to see a presentation of his entire company, so he wants to design a program that allows him to review everything he asked for at the time he wants. So that the program can be developed, all the employees of the company responded to surveys that gave the necessary information regarding trust.</w:t>
-      </w:r>
-    </w:p>
-    <w:p>
-      <w:pPr>
-        <w:rPr>
-          <w:lang w:val="en-US"/>
-        </w:rPr>
-      </w:pPr>
+        <w:t>. So that the program can be developed, all the employees of the company responded to surveys that gave the necessary information regarding trust.</w:t>
+      </w:r>
+    </w:p>
+    <w:p>
+      <w:pPr>
+        <w:jc w:val="both"/>
+        <w:rPr>
+          <w:rFonts w:ascii="Arial" w:hAnsi="Arial" w:cs="Arial"/>
+          <w:sz w:val="24"/>
+          <w:lang w:val="en-US"/>
+        </w:rPr>
+      </w:pPr>
+    </w:p>
+    <w:p>
+      <w:pPr>
+        <w:jc w:val="both"/>
+        <w:rPr>
+          <w:rFonts w:ascii="Arial" w:hAnsi="Arial" w:cs="Arial"/>
+          <w:sz w:val="24"/>
+          <w:lang w:val="en-US"/>
+        </w:rPr>
+      </w:pPr>
+      <w:r>
+        <w:rPr>
+          <w:rFonts w:ascii="Arial" w:hAnsi="Arial" w:cs="Arial"/>
+          <w:sz w:val="24"/>
+          <w:lang w:val="en-US"/>
+        </w:rPr>
+        <w:t>What your team is asked to do is a computer program which can allow its user to consult all the information about the company listed below:</w:t>
+      </w:r>
+    </w:p>
+    <w:p>
+      <w:pPr>
+        <w:pStyle w:val="ListParagraph"/>
+        <w:numPr>
+          <w:ilvl w:val="0"/>
+          <w:numId w:val="1"/>
+        </w:numPr>
+        <w:jc w:val="both"/>
+        <w:rPr>
+          <w:rFonts w:ascii="Arial" w:hAnsi="Arial" w:cs="Arial"/>
+          <w:sz w:val="24"/>
+          <w:lang w:val="en-US"/>
+        </w:rPr>
+      </w:pPr>
+      <w:r>
+        <w:rPr>
+          <w:rFonts w:ascii="Arial" w:hAnsi="Arial" w:cs="Arial"/>
+          <w:sz w:val="24"/>
+          <w:lang w:val="en-US"/>
+        </w:rPr>
+        <w:t>A diagram of all the employees who answered the surveys.</w:t>
+      </w:r>
+      <w:r>
+        <w:rPr>
+          <w:rFonts w:ascii="Arial" w:hAnsi="Arial" w:cs="Arial"/>
+          <w:sz w:val="24"/>
+          <w:lang w:val="en-US"/>
+        </w:rPr>
+        <w:t xml:space="preserve"> Each employee must be represented by its unique id number.</w:t>
+      </w:r>
+    </w:p>
+    <w:p>
+      <w:pPr>
+        <w:pStyle w:val="ListParagraph"/>
+        <w:numPr>
+          <w:ilvl w:val="0"/>
+          <w:numId w:val="1"/>
+        </w:numPr>
+        <w:jc w:val="both"/>
+        <w:rPr>
+          <w:rFonts w:ascii="Arial" w:hAnsi="Arial" w:cs="Arial"/>
+          <w:sz w:val="24"/>
+          <w:lang w:val="en-US"/>
+        </w:rPr>
+      </w:pPr>
+      <w:r>
+        <w:rPr>
+          <w:rFonts w:ascii="Arial" w:hAnsi="Arial" w:cs="Arial"/>
+          <w:sz w:val="24"/>
+          <w:lang w:val="en-US"/>
+        </w:rPr>
+        <w:t>The trust between all the employees in the company represented by 3 colors (red, yellow, green) to indicate the level of trust that exists among them.</w:t>
+      </w:r>
+      <w:r>
+        <w:rPr>
+          <w:rFonts w:ascii="Arial" w:hAnsi="Arial" w:cs="Arial"/>
+          <w:sz w:val="24"/>
+          <w:lang w:val="en-US"/>
+        </w:rPr>
+        <w:t xml:space="preserve"> Check example #1 below.</w:t>
+      </w:r>
+    </w:p>
+    <w:p>
+      <w:pPr>
+        <w:jc w:val="both"/>
+        <w:rPr>
+          <w:rFonts w:ascii="Arial" w:hAnsi="Arial" w:cs="Arial"/>
+          <w:sz w:val="24"/>
+          <w:lang w:val="en-US"/>
+        </w:rPr>
+      </w:pPr>
+      <w:r>
+        <w:rPr>
+          <w:rFonts w:ascii="Arial" w:hAnsi="Arial" w:cs="Arial"/>
+          <w:sz w:val="24"/>
+          <w:lang w:val="en-US"/>
+        </w:rPr>
+        <w:t>Since the trust is a crucial factor when it comes to communication, the program must be able to indicate the following:</w:t>
+      </w:r>
+    </w:p>
+    <w:p>
+      <w:pPr>
+        <w:pStyle w:val="ListParagraph"/>
+        <w:numPr>
+          <w:ilvl w:val="0"/>
+          <w:numId w:val="7"/>
+        </w:numPr>
+        <w:jc w:val="both"/>
+        <w:rPr>
+          <w:rFonts w:ascii="Arial" w:hAnsi="Arial" w:cs="Arial"/>
+          <w:sz w:val="24"/>
+          <w:lang w:val="en-US"/>
+        </w:rPr>
+      </w:pPr>
+      <w:r>
+        <w:rPr>
+          <w:rFonts w:ascii="Arial" w:hAnsi="Arial" w:cs="Arial"/>
+          <w:sz w:val="24"/>
+          <w:lang w:val="en-US"/>
+        </w:rPr>
+        <w:t>The</w:t>
+      </w:r>
+      <w:r>
+        <w:rPr>
+          <w:rFonts w:ascii="Arial" w:hAnsi="Arial" w:cs="Arial"/>
+          <w:sz w:val="24"/>
+          <w:lang w:val="en-US"/>
+        </w:rPr>
+        <w:t xml:space="preserve"> best way to pass a message throughout the entire company with the minimum risk of </w:t>
+      </w:r>
+      <w:r>
+        <w:rPr>
+          <w:rFonts w:ascii="Arial" w:hAnsi="Arial" w:cs="Arial"/>
+          <w:sz w:val="24"/>
+          <w:lang w:val="en-US"/>
+        </w:rPr>
+        <w:t>losing</w:t>
+      </w:r>
+      <w:r>
+        <w:rPr>
+          <w:rFonts w:ascii="Arial" w:hAnsi="Arial" w:cs="Arial"/>
+          <w:sz w:val="24"/>
+          <w:lang w:val="en-US"/>
+        </w:rPr>
+        <w:t xml:space="preserve"> information. This means, passing the message through the employees with the most trust, or, in other words, the employees that have less difficulty to communicate between them.</w:t>
+      </w:r>
+    </w:p>
+    <w:p>
+      <w:pPr>
+        <w:pStyle w:val="ListParagraph"/>
+        <w:numPr>
+          <w:ilvl w:val="0"/>
+          <w:numId w:val="7"/>
+        </w:numPr>
+        <w:jc w:val="both"/>
+        <w:rPr>
+          <w:rFonts w:ascii="Arial" w:hAnsi="Arial" w:cs="Arial"/>
+          <w:sz w:val="24"/>
+          <w:lang w:val="en-US"/>
+        </w:rPr>
+      </w:pPr>
+      <w:r>
+        <w:rPr>
+          <w:rFonts w:ascii="Arial" w:hAnsi="Arial" w:cs="Arial"/>
+          <w:sz w:val="24"/>
+          <w:lang w:val="en-US"/>
+        </w:rPr>
+        <w:t xml:space="preserve">The best way to give a message from one employee to the other without risking misinterpretation or conflict. Meaning the best alternatives of employees to pass the message. Check example </w:t>
+      </w:r>
+      <w:r>
+        <w:rPr>
+          <w:rFonts w:ascii="Arial" w:hAnsi="Arial" w:cs="Arial"/>
+          <w:sz w:val="24"/>
+          <w:lang w:val="en-US"/>
+        </w:rPr>
+        <w:t>#</w:t>
+      </w:r>
+      <w:r>
+        <w:rPr>
+          <w:rFonts w:ascii="Arial" w:hAnsi="Arial" w:cs="Arial"/>
+          <w:sz w:val="24"/>
+          <w:lang w:val="en-US"/>
+        </w:rPr>
+        <w:t>2</w:t>
+      </w:r>
+      <w:r>
+        <w:rPr>
+          <w:rFonts w:ascii="Arial" w:hAnsi="Arial" w:cs="Arial"/>
+          <w:sz w:val="24"/>
+          <w:lang w:val="en-US"/>
+        </w:rPr>
+        <w:t xml:space="preserve"> below.</w:t>
+      </w:r>
+    </w:p>
+    <w:p>
+      <w:pPr>
+        <w:jc w:val="both"/>
+        <w:rPr>
+          <w:rFonts w:ascii="Arial" w:hAnsi="Arial" w:cs="Arial"/>
+          <w:sz w:val="24"/>
+          <w:lang w:val="en-US"/>
+        </w:rPr>
+        <w:sectPr>
+          <w:pgSz w:w="12240" w:h="15840"/>
+          <w:pgMar w:top="1440" w:right="1440" w:bottom="1440" w:left="1440" w:header="720" w:footer="720" w:gutter="0"/>
+          <w:cols w:space="720"/>
+          <w:docGrid w:linePitch="360"/>
+        </w:sectPr>
+      </w:pPr>
+      <w:r>
+        <w:rPr>
+          <w:rFonts w:ascii="Arial" w:hAnsi="Arial" w:cs="Arial"/>
+          <w:sz w:val="24"/>
+          <w:lang w:val="en-US"/>
+        </w:rPr>
+        <w:t>Furthermore</w:t>
+      </w:r>
+      <w:r>
+        <w:rPr>
+          <w:rFonts w:ascii="Arial" w:hAnsi="Arial" w:cs="Arial"/>
+          <w:sz w:val="24"/>
+          <w:lang w:val="en-US"/>
+        </w:rPr>
+        <w:t xml:space="preserve">, </w:t>
+      </w:r>
+      <w:r>
+        <w:rPr>
+          <w:rFonts w:ascii="Arial" w:hAnsi="Arial" w:cs="Arial"/>
+          <w:sz w:val="24"/>
+          <w:lang w:val="en-US"/>
+        </w:rPr>
+        <w:t>the program is required to have a simple, user friendly, interface, so that the manager does not have the need of any explications regarding the functionality of the program.</w:t>
+      </w:r>
+    </w:p>
+    <w:p>
+      <w:pPr>
+        <w:jc w:val="both"/>
+        <w:rPr>
+          <w:rFonts w:ascii="Arial" w:hAnsi="Arial" w:cs="Arial"/>
+          <w:sz w:val="24"/>
+          <w:lang w:val="en-US"/>
+        </w:rPr>
+      </w:pPr>
+      <w:r>
+        <w:rPr>
+          <w:rFonts w:ascii="Arial" w:hAnsi="Arial" w:cs="Arial"/>
+          <w:sz w:val="24"/>
+          <w:lang w:val="en-US"/>
+        </w:rPr>
+        <w:lastRenderedPageBreak/>
+        <w:t>Example</w:t>
+      </w:r>
+      <w:r>
+        <w:rPr>
+          <w:rFonts w:ascii="Arial" w:hAnsi="Arial" w:cs="Arial"/>
+          <w:sz w:val="24"/>
+          <w:lang w:val="en-US"/>
+        </w:rPr>
+        <w:t xml:space="preserve"> #1</w:t>
+      </w:r>
+    </w:p>
+    <w:p>
+      <w:pPr>
+        <w:jc w:val="both"/>
+        <w:rPr>
+          <w:rFonts w:ascii="Arial" w:hAnsi="Arial" w:cs="Arial"/>
+          <w:noProof/>
+          <w:sz w:val="18"/>
+          <w:lang w:val="en-US"/>
+        </w:rPr>
+      </w:pPr>
+      <w:r>
+        <w:rPr>
+          <w:rFonts w:ascii="Arial" w:hAnsi="Arial" w:cs="Arial"/>
+          <w:noProof/>
+          <w:sz w:val="24"/>
+          <w:lang w:val="en-US"/>
+        </w:rPr>
+        <mc:AlternateContent>
+          <mc:Choice Requires="wps">
+            <w:drawing>
+              <wp:anchor distT="0" distB="0" distL="114300" distR="114300" simplePos="0" relativeHeight="251663360" behindDoc="0" locked="0" layoutInCell="1" allowOverlap="1" wp14:anchorId="7EEC5ADD" wp14:editId="4C66C480">
+                <wp:simplePos x="0" y="0"/>
+                <wp:positionH relativeFrom="margin">
+                  <wp:posOffset>1880086</wp:posOffset>
+                </wp:positionH>
+                <wp:positionV relativeFrom="paragraph">
+                  <wp:posOffset>3175</wp:posOffset>
+                </wp:positionV>
+                <wp:extent cx="4445" cy="1030605"/>
+                <wp:effectExtent l="0" t="0" r="33655" b="17145"/>
+                <wp:wrapNone/>
+                <wp:docPr id="4" name="Straight Connector 4"/>
+                <wp:cNvGraphicFramePr/>
+                <a:graphic xmlns:a="http://schemas.openxmlformats.org/drawingml/2006/main">
+                  <a:graphicData uri="http://schemas.microsoft.com/office/word/2010/wordprocessingShape">
+                    <wps:wsp>
+                      <wps:cNvCnPr/>
+                      <wps:spPr>
+                        <a:xfrm flipH="1" flipV="1">
+                          <a:off x="0" y="0"/>
+                          <a:ext cx="4445" cy="1030605"/>
+                        </a:xfrm>
+                        <a:prstGeom prst="line">
+                          <a:avLst/>
+                        </a:prstGeom>
+                        <a:ln>
+                          <a:solidFill>
+                            <a:srgbClr val="00B050"/>
+                          </a:solidFill>
+                        </a:ln>
+                      </wps:spPr>
+                      <wps:style>
+                        <a:lnRef idx="3">
+                          <a:schemeClr val="dk1"/>
+                        </a:lnRef>
+                        <a:fillRef idx="0">
+                          <a:schemeClr val="dk1"/>
+                        </a:fillRef>
+                        <a:effectRef idx="2">
+                          <a:schemeClr val="dk1"/>
+                        </a:effectRef>
+                        <a:fontRef idx="minor">
+                          <a:schemeClr val="tx1"/>
+                        </a:fontRef>
+                      </wps:style>
+                      <wps:bodyPr/>
+                    </wps:wsp>
+                  </a:graphicData>
+                </a:graphic>
+                <wp14:sizeRelH relativeFrom="margin">
+                  <wp14:pctWidth>0</wp14:pctWidth>
+                </wp14:sizeRelH>
+                <wp14:sizeRelV relativeFrom="margin">
+                  <wp14:pctHeight>0</wp14:pctHeight>
+                </wp14:sizeRelV>
+              </wp:anchor>
+            </w:drawing>
+          </mc:Choice>
+          <mc:Fallback>
+            <w:pict>
+              <v:line w14:anchorId="6E98D448" id="Straight Connector 4" o:spid="_x0000_s1026" style="position:absolute;flip:x y;z-index:251663360;visibility:visible;mso-wrap-style:square;mso-width-percent:0;mso-height-percent:0;mso-wrap-distance-left:9pt;mso-wrap-distance-top:0;mso-wrap-distance-right:9pt;mso-wrap-distance-bottom:0;mso-position-horizontal:absolute;mso-position-horizontal-relative:margin;mso-position-vertical:absolute;mso-position-vertical-relative:text;mso-width-percent:0;mso-height-percent:0;mso-width-relative:margin;mso-height-relative:margin" from="148.05pt,.25pt" to="148.4pt,81.4pt" o:gfxdata="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" strokecolor="#00b050" strokeweight="1.5pt">
+                <v:stroke joinstyle="miter"/>
+                <w10:wrap anchorx="margin"/>
+              </v:line>
+            </w:pict>
+          </mc:Fallback>
+        </mc:AlternateContent>
+      </w:r>
+      <w:r>
+        <w:rPr>
+          <w:rFonts w:ascii="Arial" w:hAnsi="Arial" w:cs="Arial"/>
+          <w:noProof/>
+          <w:sz w:val="24"/>
+          <w:lang w:val="en-US"/>
+        </w:rPr>
+        <mc:AlternateContent>
+          <mc:Choice Requires="wps">
+            <w:drawing>
+              <wp:anchor distT="0" distB="0" distL="114300" distR="114300" simplePos="0" relativeHeight="251661312" behindDoc="0" locked="0" layoutInCell="1" allowOverlap="1" wp14:anchorId="4A2CB7E9" wp14:editId="309837D8">
+                <wp:simplePos x="0" y="0"/>
+                <wp:positionH relativeFrom="margin">
+                  <wp:posOffset>907826</wp:posOffset>
+                </wp:positionH>
+                <wp:positionV relativeFrom="paragraph">
+                  <wp:posOffset>3213</wp:posOffset>
+                </wp:positionV>
+                <wp:extent cx="4445" cy="1030605"/>
+                <wp:effectExtent l="0" t="0" r="33655" b="17145"/>
+                <wp:wrapNone/>
+                <wp:docPr id="3" name="Straight Connector 3"/>
+                <wp:cNvGraphicFramePr/>
+                <a:graphic xmlns:a="http://schemas.openxmlformats.org/drawingml/2006/main">
+                  <a:graphicData uri="http://schemas.microsoft.com/office/word/2010/wordprocessingShape">
+                    <wps:wsp>
+                      <wps:cNvCnPr/>
+                      <wps:spPr>
+                        <a:xfrm flipH="1" flipV="1">
+                          <a:off x="0" y="0"/>
+                          <a:ext cx="4445" cy="1030605"/>
+                        </a:xfrm>
+                        <a:prstGeom prst="line">
+                          <a:avLst/>
+                        </a:prstGeom>
+                        <a:ln>
+                          <a:solidFill>
+                            <a:srgbClr val="FFFF00"/>
+                          </a:solidFill>
+                        </a:ln>
+                      </wps:spPr>
+                      <wps:style>
+                        <a:lnRef idx="3">
+                          <a:schemeClr val="dk1"/>
+                        </a:lnRef>
+                        <a:fillRef idx="0">
+                          <a:schemeClr val="dk1"/>
+                        </a:fillRef>
+                        <a:effectRef idx="2">
+                          <a:schemeClr val="dk1"/>
+                        </a:effectRef>
+                        <a:fontRef idx="minor">
+                          <a:schemeClr val="tx1"/>
+                        </a:fontRef>
+                      </wps:style>
+                      <wps:bodyPr/>
+                    </wps:wsp>
+                  </a:graphicData>
+                </a:graphic>
+                <wp14:sizeRelH relativeFrom="margin">
+                  <wp14:pctWidth>0</wp14:pctWidth>
+                </wp14:sizeRelH>
+                <wp14:sizeRelV relativeFrom="margin">
+                  <wp14:pctHeight>0</wp14:pctHeight>
+                </wp14:sizeRelV>
+              </wp:anchor>
+            </w:drawing>
+          </mc:Choice>
+          <mc:Fallback>
+            <w:pict>
+              <v:line w14:anchorId="3921E533" id="Straight Connector 3" o:spid="_x0000_s1026" style="position:absolute;flip:x y;z-index:251661312;visibility:visible;mso-wrap-style:square;mso-width-percent:0;mso-height-percent:0;mso-wrap-distance-left:9pt;mso-wrap-distance-top:0;mso-wrap-distance-right:9pt;mso-wrap-distance-bottom:0;mso-position-horizontal:absolute;mso-position-horizontal-relative:margin;mso-position-vertical:absolute;mso-position-vertical-relative:text;mso-width-percent:0;mso-height-percent:0;mso-width-relative:margin;mso-height-relative:margin" from="71.5pt,.25pt" to="71.85pt,81.4pt" o:gfxdata="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" strokecolor="yellow" strokeweight="1.5pt">
+                <v:stroke joinstyle="miter"/>
+                <w10:wrap anchorx="margin"/>
+              </v:line>
+            </w:pict>
+          </mc:Fallback>
+        </mc:AlternateContent>
+      </w:r>
+      <w:r>
+        <w:rPr>
+          <w:rFonts w:ascii="Arial" w:hAnsi="Arial" w:cs="Arial"/>
+          <w:noProof/>
+          <w:sz w:val="24"/>
+          <w:lang w:val="en-US"/>
+        </w:rPr>
+        <mc:AlternateContent>
+          <mc:Choice Requires="wps">
+            <w:drawing>
+              <wp:anchor distT="0" distB="0" distL="114300" distR="114300" simplePos="0" relativeHeight="251659264" behindDoc="0" locked="0" layoutInCell="1" allowOverlap="1">
+                <wp:simplePos x="0" y="0"/>
+                <wp:positionH relativeFrom="margin">
+                  <wp:align>left</wp:align>
+                </wp:positionH>
+                <wp:positionV relativeFrom="paragraph">
+                  <wp:posOffset>8890</wp:posOffset>
+                </wp:positionV>
+                <wp:extent cx="4594" cy="1030941"/>
+                <wp:effectExtent l="0" t="0" r="33655" b="17145"/>
+                <wp:wrapNone/>
+                <wp:docPr id="2" name="Straight Connector 2"/>
+                <wp:cNvGraphicFramePr/>
+                <a:graphic xmlns:a="http://schemas.openxmlformats.org/drawingml/2006/main">
+                  <a:graphicData uri="http://schemas.microsoft.com/office/word/2010/wordprocessingShape">
+                    <wps:wsp>
+                      <wps:cNvCnPr/>
+                      <wps:spPr>
+                        <a:xfrm flipH="1" flipV="1">
+                          <a:off x="0" y="0"/>
+                          <a:ext cx="4594" cy="1030941"/>
+                        </a:xfrm>
+                        <a:prstGeom prst="line">
+                          <a:avLst/>
+                        </a:prstGeom>
+                        <a:ln>
+                          <a:solidFill>
+                            <a:srgbClr val="FF0000"/>
+                          </a:solidFill>
+                        </a:ln>
+                      </wps:spPr>
+                      <wps:style>
+                        <a:lnRef idx="3">
+                          <a:schemeClr val="dk1"/>
+                        </a:lnRef>
+                        <a:fillRef idx="0">
+                          <a:schemeClr val="dk1"/>
+                        </a:fillRef>
+                        <a:effectRef idx="2">
+                          <a:schemeClr val="dk1"/>
+                        </a:effectRef>
+                        <a:fontRef idx="minor">
+                          <a:schemeClr val="tx1"/>
+                        </a:fontRef>
+                      </wps:style>
+                      <wps:bodyPr/>
+                    </wps:wsp>
+                  </a:graphicData>
+                </a:graphic>
+                <wp14:sizeRelH relativeFrom="margin">
+                  <wp14:pctWidth>0</wp14:pctWidth>
+                </wp14:sizeRelH>
+                <wp14:sizeRelV relativeFrom="margin">
+                  <wp14:pctHeight>0</wp14:pctHeight>
+                </wp14:sizeRelV>
+              </wp:anchor>
+            </w:drawing>
+          </mc:Choice>
+          <mc:Fallback>
+            <w:pict>
+              <v:line w14:anchorId="193CBFD7" id="Straight Connector 2" o:spid="_x0000_s1026" style="position:absolute;flip:x y;z-index:251659264;visibility:visible;mso-wrap-style:square;mso-width-percent:0;mso-height-percent:0;mso-wrap-distance-left:9pt;mso-wrap-distance-top:0;mso-wrap-distance-right:9pt;mso-wrap-distance-bottom:0;mso-position-horizontal:left;mso-position-horizontal-relative:margin;mso-position-vertical:absolute;mso-position-vertical-relative:text;mso-width-percent:0;mso-height-percent:0;mso-width-relative:margin;mso-height-relative:margin" from="0,.7pt" to=".35pt,81.9pt" o:gfxdata="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" strokecolor="red" strokeweight="1.5pt">
+                <v:stroke joinstyle="miter"/>
+                <w10:wrap anchorx="margin"/>
+              </v:line>
+            </w:pict>
+          </mc:Fallback>
+        </mc:AlternateContent>
+      </w:r>
+      <w:r>
+        <w:rPr>
+          <w:rFonts w:ascii="Arial" w:hAnsi="Arial" w:cs="Arial"/>
+          <w:noProof/>
+          <w:sz w:val="24"/>
+          <w:lang w:val="en-US"/>
+        </w:rPr>
+        <w:t xml:space="preserve"> </w:t>
+      </w:r>
+      <w:r>
+        <w:rPr>
+          <w:rFonts w:ascii="Arial" w:hAnsi="Arial" w:cs="Arial"/>
+          <w:noProof/>
+          <w:sz w:val="18"/>
+          <w:szCs w:val="24"/>
+          <w:lang w:val="en-US"/>
+        </w:rPr>
+        <w:sym w:font="Wingdings" w:char="F0E0"/>
+      </w:r>
+      <w:r>
+        <w:rPr>
+          <w:rFonts w:ascii="Arial" w:hAnsi="Arial" w:cs="Arial"/>
+          <w:noProof/>
+          <w:sz w:val="18"/>
+          <w:szCs w:val="24"/>
+          <w:lang w:val="en-US"/>
+        </w:rPr>
+        <w:t>Bad trust</w:t>
+      </w:r>
+      <w:r>
+        <w:rPr>
+          <w:rFonts w:ascii="Arial" w:hAnsi="Arial" w:cs="Arial"/>
+          <w:noProof/>
+          <w:sz w:val="24"/>
+          <w:lang w:val="en-US"/>
+        </w:rPr>
+        <w:tab/>
+        <w:t xml:space="preserve"> </w:t>
+      </w:r>
+      <w:r>
+        <w:rPr>
+          <w:rFonts w:ascii="Arial" w:hAnsi="Arial" w:cs="Arial"/>
+          <w:noProof/>
+          <w:sz w:val="18"/>
+          <w:lang w:val="en-US"/>
+        </w:rPr>
+        <w:sym w:font="Wingdings" w:char="F0E0"/>
+      </w:r>
+      <w:r>
+        <w:rPr>
+          <w:rFonts w:ascii="Arial" w:hAnsi="Arial" w:cs="Arial"/>
+          <w:noProof/>
+          <w:sz w:val="18"/>
+          <w:lang w:val="en-US"/>
+        </w:rPr>
+        <w:t>Medium Trust</w:t>
+      </w:r>
+      <w:r>
+        <w:rPr>
+          <w:rFonts w:ascii="Arial" w:hAnsi="Arial" w:cs="Arial"/>
+          <w:noProof/>
+          <w:sz w:val="18"/>
+          <w:lang w:val="en-US"/>
+        </w:rPr>
+        <w:tab/>
+        <w:t xml:space="preserve">  </w:t>
+      </w:r>
+      <w:r>
+        <w:rPr>
+          <w:rFonts w:ascii="Arial" w:hAnsi="Arial" w:cs="Arial"/>
+          <w:noProof/>
+          <w:sz w:val="18"/>
+          <w:lang w:val="en-US"/>
+        </w:rPr>
+        <w:t xml:space="preserve"> </w:t>
+      </w:r>
+      <w:r>
+        <w:rPr>
+          <w:rFonts w:ascii="Arial" w:hAnsi="Arial" w:cs="Arial"/>
+          <w:noProof/>
+          <w:sz w:val="18"/>
+          <w:lang w:val="en-US"/>
+        </w:rPr>
+        <w:sym w:font="Wingdings" w:char="F0E0"/>
+      </w:r>
+      <w:r>
+        <w:rPr>
+          <w:rFonts w:ascii="Arial" w:hAnsi="Arial" w:cs="Arial"/>
+          <w:noProof/>
+          <w:sz w:val="18"/>
+          <w:lang w:val="en-US"/>
+        </w:rPr>
+        <w:t>Good Trust</w:t>
+      </w:r>
+    </w:p>
+    <w:p>
+      <w:pPr>
+        <w:jc w:val="both"/>
+        <w:rPr>
+          <w:rFonts w:ascii="Arial" w:hAnsi="Arial" w:cs="Arial"/>
+          <w:noProof/>
+          <w:sz w:val="18"/>
+          <w:lang w:val="en-US"/>
+        </w:rPr>
+      </w:pPr>
+    </w:p>
+    <w:p>
+      <w:pPr>
+        <w:jc w:val="both"/>
+        <w:rPr>
+          <w:rFonts w:ascii="Arial" w:hAnsi="Arial" w:cs="Arial"/>
+          <w:noProof/>
+          <w:sz w:val="18"/>
+          <w:lang w:val="en-US"/>
+        </w:rPr>
+      </w:pPr>
+    </w:p>
+    <w:p>
+      <w:pPr>
+        <w:jc w:val="both"/>
+        <w:rPr>
+          <w:rFonts w:ascii="Arial" w:hAnsi="Arial" w:cs="Arial"/>
+          <w:noProof/>
+          <w:sz w:val="18"/>
+          <w:lang w:val="en-US"/>
+        </w:rPr>
+      </w:pPr>
+    </w:p>
+    <w:p>
+      <w:pPr>
+        <w:jc w:val="both"/>
+        <w:rPr>
+          <w:rFonts w:ascii="Arial" w:hAnsi="Arial" w:cs="Arial"/>
+          <w:noProof/>
+          <w:sz w:val="18"/>
+          <w:lang w:val="en-US"/>
+        </w:rPr>
+      </w:pPr>
+      <w:r>
+        <w:rPr>
+          <w:rFonts w:ascii="Arial" w:hAnsi="Arial" w:cs="Arial"/>
+          <w:noProof/>
+          <w:sz w:val="24"/>
+          <w:lang w:val="en-US"/>
+        </w:rPr>
+        <mc:AlternateContent>
+          <mc:Choice Requires="wps">
+            <w:drawing>
+              <wp:anchor distT="0" distB="0" distL="114300" distR="114300" simplePos="0" relativeHeight="251668480" behindDoc="0" locked="0" layoutInCell="1" allowOverlap="1" wp14:anchorId="1BC5D838" wp14:editId="1004978A">
+                <wp:simplePos x="0" y="0"/>
+                <wp:positionH relativeFrom="column">
+                  <wp:posOffset>3375319</wp:posOffset>
+                </wp:positionH>
+                <wp:positionV relativeFrom="paragraph">
+                  <wp:posOffset>118598</wp:posOffset>
+                </wp:positionV>
+                <wp:extent cx="404446" cy="392723"/>
+                <wp:effectExtent l="0" t="0" r="15240" b="26670"/>
+                <wp:wrapNone/>
+                <wp:docPr id="7" name="Oval 7"/>
+                <wp:cNvGraphicFramePr/>
+                <a:graphic xmlns:a="http://schemas.openxmlformats.org/drawingml/2006/main">
+                  <a:graphicData uri="http://schemas.microsoft.com/office/word/2010/wordprocessingShape">
+                    <wps:wsp>
+                      <wps:cNvSpPr/>
+                      <wps:spPr>
+                        <a:xfrm>
+                          <a:off x="0" y="0"/>
+                          <a:ext cx="404446" cy="392723"/>
+                        </a:xfrm>
+                        <a:prstGeom prst="ellipse">
+                          <a:avLst/>
+                        </a:prstGeom>
+                      </wps:spPr>
+                      <wps:style>
+                        <a:lnRef idx="2">
+                          <a:schemeClr val="accent1">
+                            <a:shade val="50000"/>
+                          </a:schemeClr>
+                        </a:lnRef>
+                        <a:fillRef idx="1">
+                          <a:schemeClr val="accent1"/>
+                        </a:fillRef>
+                        <a:effectRef idx="0">
+                          <a:schemeClr val="accent1"/>
+                        </a:effectRef>
+                        <a:fontRef idx="minor">
+                          <a:schemeClr val="lt1"/>
+                        </a:fontRef>
+                      </wps:style>
+                      <wps:txbx>
+                        <w:txbxContent>
+                          <w:p>
+                            <w:pPr>
+                              <w:jc w:val="center"/>
+                              <w:rPr>
+                                <w:sz w:val="20"/>
+                                <w:lang w:val="en-US"/>
+                              </w:rPr>
+                            </w:pPr>
+                            <w:r>
+                              <w:rPr>
+                                <w:sz w:val="20"/>
+                                <w:lang w:val="en-US"/>
+                              </w:rPr>
+                              <w:t>7</w:t>
+                            </w:r>
+                          </w:p>
+                        </w:txbxContent>
+                      </wps:txbx>
+                      <wps:bodyPr rot="0" spcFirstLastPara="0" vertOverflow="overflow" horzOverflow="overflow" vert="horz" wrap="square" lIns="91440" tIns="45720" rIns="91440" bIns="45720" numCol="1" spcCol="0" rtlCol="0" fromWordArt="0" anchor="ctr" anchorCtr="0" forceAA="0" compatLnSpc="1">
+                        <a:prstTxWarp prst="textNoShape">
+                          <a:avLst/>
+                        </a:prstTxWarp>
+                        <a:noAutofit/>
+                      </wps:bodyPr>
+                    </wps:wsp>
+                  </a:graphicData>
+                </a:graphic>
+                <wp14:sizeRelH relativeFrom="margin">
+                  <wp14:pctWidth>0</wp14:pctWidth>
+                </wp14:sizeRelH>
+                <wp14:sizeRelV relativeFrom="margin">
+                  <wp14:pctHeight>0</wp14:pctHeight>
+                </wp14:sizeRelV>
+              </wp:anchor>
+            </w:drawing>
+          </mc:Choice>
+          <mc:Fallback>
+            <w:pict>
+              <v:oval w14:anchorId="1BC5D838" id="Oval 7" o:spid="_x0000_s1026" style="position:absolute;left:0;text-align:left;margin-left:265.75pt;margin-top:9.35pt;width:31.85pt;height:30.9pt;z-index:251668480;visibility:visible;mso-wrap-style:square;mso-width-percent:0;mso-height-percent:0;mso-wrap-distance-left:9pt;mso-wrap-distance-top:0;mso-wrap-distance-right:9pt;mso-wrap-distance-bottom:0;mso-position-horizontal:absolute;mso-position-horizontal-relative:text;mso-position-vertical:absolute;mso-position-vertical-relative:text;mso-width-percent:0;mso-height-percent:0;mso-width-relative:margin;mso-height-relative:margin;v-text-anchor:middle" o:gfxdata="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" fillcolor="#4472c4 [3204]" strokecolor="#1f3763 [1604]" strokeweight="1pt">
+                <v:stroke joinstyle="miter"/>
+                <v:textbox>
+                  <w:txbxContent>
+                    <w:p>
+                      <w:pPr>
+                        <w:jc w:val="center"/>
+                        <w:rPr>
+                          <w:sz w:val="20"/>
+                          <w:lang w:val="en-US"/>
+                        </w:rPr>
+                      </w:pPr>
+                      <w:r>
+                        <w:rPr>
+                          <w:sz w:val="20"/>
+                          <w:lang w:val="en-US"/>
+                        </w:rPr>
+                        <w:t>7</w:t>
+                      </w:r>
+                    </w:p>
+                  </w:txbxContent>
+                </v:textbox>
+              </v:oval>
+            </w:pict>
+          </mc:Fallback>
+        </mc:AlternateContent>
+      </w:r>
+    </w:p>
+    <w:p>
+      <w:pPr>
+        <w:jc w:val="both"/>
+        <w:rPr>
+          <w:rFonts w:ascii="Arial" w:hAnsi="Arial" w:cs="Arial"/>
+          <w:noProof/>
+          <w:sz w:val="18"/>
+          <w:lang w:val="en-US"/>
+        </w:rPr>
+      </w:pPr>
+    </w:p>
+    <w:p>
+      <w:pPr>
+        <w:jc w:val="both"/>
+        <w:rPr>
+          <w:rFonts w:ascii="Arial" w:hAnsi="Arial" w:cs="Arial"/>
+          <w:noProof/>
+          <w:sz w:val="18"/>
+          <w:lang w:val="en-US"/>
+        </w:rPr>
+      </w:pPr>
+    </w:p>
+    <w:p>
+      <w:pPr>
+        <w:jc w:val="both"/>
+        <w:rPr>
+          <w:rFonts w:ascii="Arial" w:hAnsi="Arial" w:cs="Arial"/>
+          <w:noProof/>
+          <w:sz w:val="18"/>
+          <w:lang w:val="en-US"/>
+        </w:rPr>
+      </w:pPr>
+    </w:p>
+    <w:p>
+      <w:pPr>
+        <w:jc w:val="both"/>
+        <w:rPr>
+          <w:rFonts w:ascii="Arial" w:hAnsi="Arial" w:cs="Arial"/>
+          <w:noProof/>
+          <w:sz w:val="18"/>
+          <w:lang w:val="en-US"/>
+        </w:rPr>
+      </w:pPr>
+    </w:p>
+    <w:p>
+      <w:pPr>
+        <w:jc w:val="both"/>
+        <w:rPr>
+          <w:rFonts w:ascii="Arial" w:hAnsi="Arial" w:cs="Arial"/>
+          <w:noProof/>
+          <w:sz w:val="18"/>
+          <w:lang w:val="en-US"/>
+        </w:rPr>
+      </w:pPr>
+    </w:p>
+    <w:p>
+      <w:pPr>
+        <w:jc w:val="both"/>
+        <w:rPr>
+          <w:rFonts w:ascii="Arial" w:hAnsi="Arial" w:cs="Arial"/>
+          <w:noProof/>
+          <w:sz w:val="18"/>
+          <w:lang w:val="en-US"/>
+        </w:rPr>
+      </w:pPr>
+    </w:p>
+    <w:p>
+      <w:pPr>
+        <w:jc w:val="both"/>
+        <w:rPr>
+          <w:rFonts w:ascii="Arial" w:hAnsi="Arial" w:cs="Arial"/>
+          <w:noProof/>
+          <w:sz w:val="18"/>
+          <w:lang w:val="en-US"/>
+        </w:rPr>
+      </w:pPr>
+    </w:p>
+    <w:p>
+      <w:pPr>
+        <w:jc w:val="both"/>
+        <w:rPr>
+          <w:rFonts w:ascii="Arial" w:hAnsi="Arial" w:cs="Arial"/>
+          <w:noProof/>
+          <w:sz w:val="18"/>
+          <w:lang w:val="en-US"/>
+        </w:rPr>
+      </w:pPr>
+    </w:p>
+    <w:p>
+      <w:pPr>
+        <w:jc w:val="both"/>
+        <w:rPr>
+          <w:rFonts w:ascii="Arial" w:hAnsi="Arial" w:cs="Arial"/>
+          <w:noProof/>
+          <w:sz w:val="18"/>
+          <w:lang w:val="en-US"/>
+        </w:rPr>
+      </w:pPr>
+    </w:p>
+    <w:p>
+      <w:pPr>
+        <w:jc w:val="both"/>
+        <w:rPr>
+          <w:rFonts w:ascii="Arial" w:hAnsi="Arial" w:cs="Arial"/>
+          <w:noProof/>
+          <w:sz w:val="18"/>
+          <w:lang w:val="en-US"/>
+        </w:rPr>
+      </w:pPr>
+    </w:p>
+    <w:p>
+      <w:pPr>
+        <w:jc w:val="both"/>
+        <w:rPr>
+          <w:rFonts w:ascii="Arial" w:hAnsi="Arial" w:cs="Arial"/>
+          <w:noProof/>
+          <w:sz w:val="18"/>
+          <w:lang w:val="en-US"/>
+        </w:rPr>
+      </w:pPr>
+    </w:p>
+    <w:p>
+      <w:pPr>
+        <w:jc w:val="both"/>
+        <w:rPr>
+          <w:rFonts w:ascii="Arial" w:hAnsi="Arial" w:cs="Arial"/>
+          <w:noProof/>
+          <w:sz w:val="18"/>
+          <w:lang w:val="en-US"/>
+        </w:rPr>
+      </w:pPr>
+    </w:p>
+    <w:p>
+      <w:pPr>
+        <w:jc w:val="both"/>
+        <w:rPr>
+          <w:rFonts w:ascii="Arial" w:hAnsi="Arial" w:cs="Arial"/>
+          <w:noProof/>
+          <w:sz w:val="18"/>
+          <w:lang w:val="en-US"/>
+        </w:rPr>
+      </w:pPr>
+    </w:p>
+    <w:p>
+      <w:pPr>
+        <w:jc w:val="both"/>
+        <w:rPr>
+          <w:rFonts w:ascii="Arial" w:hAnsi="Arial" w:cs="Arial"/>
+          <w:noProof/>
+          <w:sz w:val="18"/>
+          <w:lang w:val="en-US"/>
+        </w:rPr>
+      </w:pPr>
+    </w:p>
+    <w:p>
+      <w:pPr>
+        <w:jc w:val="both"/>
+        <w:rPr>
+          <w:rFonts w:ascii="Arial" w:hAnsi="Arial" w:cs="Arial"/>
+          <w:noProof/>
+          <w:sz w:val="18"/>
+          <w:lang w:val="en-US"/>
+        </w:rPr>
+      </w:pPr>
+    </w:p>
+    <w:p>
+      <w:pPr>
+        <w:jc w:val="both"/>
+        <w:rPr>
+          <w:rFonts w:ascii="Arial" w:hAnsi="Arial" w:cs="Arial"/>
+          <w:noProof/>
+          <w:sz w:val="18"/>
+          <w:lang w:val="en-US"/>
+        </w:rPr>
+      </w:pPr>
+    </w:p>
+    <w:p>
+      <w:pPr>
+        <w:jc w:val="both"/>
+        <w:rPr>
+          <w:rFonts w:ascii="Arial" w:hAnsi="Arial" w:cs="Arial"/>
+          <w:noProof/>
+          <w:sz w:val="18"/>
+          <w:lang w:val="en-US"/>
+        </w:rPr>
+      </w:pPr>
+    </w:p>
+    <w:p>
+      <w:pPr>
+        <w:jc w:val="both"/>
+        <w:rPr>
+          <w:rFonts w:ascii="Arial" w:hAnsi="Arial" w:cs="Arial"/>
+          <w:noProof/>
+          <w:sz w:val="18"/>
+          <w:lang w:val="en-US"/>
+        </w:rPr>
+      </w:pPr>
+    </w:p>
+    <w:p>
+      <w:pPr>
+        <w:jc w:val="both"/>
+        <w:rPr>
+          <w:rFonts w:ascii="Arial" w:hAnsi="Arial" w:cs="Arial"/>
+          <w:noProof/>
+          <w:sz w:val="18"/>
+          <w:lang w:val="en-US"/>
+        </w:rPr>
+      </w:pPr>
+    </w:p>
+    <w:p>
+      <w:pPr>
+        <w:jc w:val="both"/>
+        <w:rPr>
+          <w:rFonts w:ascii="Arial" w:hAnsi="Arial" w:cs="Arial"/>
+          <w:noProof/>
+          <w:sz w:val="18"/>
+          <w:lang w:val="en-US"/>
+        </w:rPr>
+      </w:pPr>
+    </w:p>
+    <w:p>
+      <w:pPr>
+        <w:jc w:val="both"/>
+        <w:rPr>
+          <w:rFonts w:ascii="Arial" w:hAnsi="Arial" w:cs="Arial"/>
+          <w:noProof/>
+          <w:sz w:val="18"/>
+          <w:lang w:val="en-US"/>
+        </w:rPr>
+      </w:pPr>
+    </w:p>
+    <w:p>
+      <w:pPr>
+        <w:jc w:val="both"/>
+        <w:rPr>
+          <w:rFonts w:ascii="Arial" w:hAnsi="Arial" w:cs="Arial"/>
+          <w:noProof/>
+          <w:sz w:val="18"/>
+          <w:lang w:val="en-US"/>
+        </w:rPr>
+      </w:pPr>
+    </w:p>
+    <w:p>
+      <w:pPr>
+        <w:jc w:val="both"/>
+        <w:rPr>
+          <w:rFonts w:ascii="Arial" w:hAnsi="Arial" w:cs="Arial"/>
+          <w:noProof/>
+          <w:sz w:val="18"/>
+          <w:lang w:val="en-US"/>
+        </w:rPr>
+      </w:pPr>
+    </w:p>
+    <w:p>
+      <w:pPr>
+        <w:jc w:val="both"/>
+        <w:rPr>
+          <w:rFonts w:ascii="Arial" w:hAnsi="Arial" w:cs="Arial"/>
+          <w:noProof/>
+          <w:sz w:val="18"/>
+          <w:lang w:val="en-US"/>
+        </w:rPr>
+      </w:pPr>
+    </w:p>
+    <w:p>
+      <w:pPr>
+        <w:jc w:val="both"/>
+        <w:rPr>
+          <w:rFonts w:ascii="Arial" w:hAnsi="Arial" w:cs="Arial"/>
+          <w:noProof/>
+          <w:sz w:val="18"/>
+          <w:lang w:val="en-US"/>
+        </w:rPr>
+      </w:pPr>
+    </w:p>
+    <w:p>
+      <w:pPr>
+        <w:jc w:val="both"/>
+        <w:rPr>
+          <w:rFonts w:ascii="Arial" w:hAnsi="Arial" w:cs="Arial"/>
+          <w:noProof/>
+          <w:sz w:val="18"/>
+          <w:lang w:val="en-US"/>
+        </w:rPr>
+      </w:pPr>
+    </w:p>
+    <w:p>
+      <w:pPr>
+        <w:jc w:val="both"/>
+        <w:rPr>
+          <w:rFonts w:ascii="Arial" w:hAnsi="Arial" w:cs="Arial"/>
+          <w:noProof/>
+          <w:sz w:val="18"/>
+          <w:lang w:val="en-US"/>
+        </w:rPr>
+      </w:pPr>
+    </w:p>
+    <w:p>
+      <w:pPr>
+        <w:jc w:val="both"/>
+        <w:rPr>
+          <w:rFonts w:ascii="Arial" w:hAnsi="Arial" w:cs="Arial"/>
+          <w:sz w:val="24"/>
+          <w:lang w:val="en-US"/>
+        </w:rPr>
+      </w:pPr>
+      <w:r>
+        <w:rPr>
+          <w:rFonts w:ascii="Arial" w:hAnsi="Arial" w:cs="Arial"/>
+          <w:sz w:val="24"/>
+          <w:lang w:val="en-US"/>
+        </w:rPr>
+        <w:t>Example #2</w:t>
+      </w:r>
+    </w:p>
+    <w:p>
+      <w:pPr>
+        <w:jc w:val="both"/>
+        <w:rPr>
+          <w:rFonts w:ascii="Arial" w:hAnsi="Arial" w:cs="Arial"/>
+          <w:sz w:val="24"/>
+          <w:lang w:val="en-US"/>
+        </w:rPr>
+      </w:pPr>
+      <w:r>
+        <w:rPr>
+          <w:rFonts w:ascii="Arial" w:hAnsi="Arial" w:cs="Arial"/>
+          <w:noProof/>
+          <w:sz w:val="24"/>
+          <w:lang w:val="en-US"/>
+        </w:rPr>
+        <mc:AlternateContent>
+          <mc:Choice Requires="wps">
+            <w:drawing>
+              <wp:anchor distT="0" distB="0" distL="114300" distR="114300" simplePos="0" relativeHeight="251672576" behindDoc="0" locked="0" layoutInCell="1" allowOverlap="1" wp14:anchorId="65E16393" wp14:editId="12B5F77D">
+                <wp:simplePos x="0" y="0"/>
+                <wp:positionH relativeFrom="margin">
+                  <wp:posOffset>3803015</wp:posOffset>
+                </wp:positionH>
+                <wp:positionV relativeFrom="paragraph">
+                  <wp:posOffset>1195070</wp:posOffset>
+                </wp:positionV>
+                <wp:extent cx="749935" cy="51435"/>
+                <wp:effectExtent l="0" t="0" r="31115" b="24765"/>
+                <wp:wrapNone/>
+                <wp:docPr id="9" name="Straight Connector 9"/>
+                <wp:cNvGraphicFramePr/>
+                <a:graphic xmlns:a="http://schemas.openxmlformats.org/drawingml/2006/main">
+                  <a:graphicData uri="http://schemas.microsoft.com/office/word/2010/wordprocessingShape">
+                    <wps:wsp>
+                      <wps:cNvCnPr/>
+                      <wps:spPr>
+                        <a:xfrm flipV="1">
+                          <a:off x="0" y="0"/>
+                          <a:ext cx="749935" cy="51435"/>
+                        </a:xfrm>
+                        <a:prstGeom prst="line">
+                          <a:avLst/>
+                        </a:prstGeom>
+                        <a:ln>
+                          <a:solidFill>
+                            <a:srgbClr val="FFFF00"/>
+                          </a:solidFill>
+                        </a:ln>
+                      </wps:spPr>
+                      <wps:style>
+                        <a:lnRef idx="3">
+                          <a:schemeClr val="dk1"/>
+                        </a:lnRef>
+                        <a:fillRef idx="0">
+                          <a:schemeClr val="dk1"/>
+                        </a:fillRef>
+                        <a:effectRef idx="2">
+                          <a:schemeClr val="dk1"/>
+                        </a:effectRef>
+                        <a:fontRef idx="minor">
+                          <a:schemeClr val="tx1"/>
+                        </a:fontRef>
+                      </wps:style>
+                      <wps:bodyPr/>
+                    </wps:wsp>
+                  </a:graphicData>
+                </a:graphic>
+                <wp14:sizeRelH relativeFrom="margin">
+                  <wp14:pctWidth>0</wp14:pctWidth>
+                </wp14:sizeRelH>
+                <wp14:sizeRelV relativeFrom="margin">
+                  <wp14:pctHeight>0</wp14:pctHeight>
+                </wp14:sizeRelV>
+              </wp:anchor>
+            </w:drawing>
+          </mc:Choice>
+          <mc:Fallback>
+            <w:pict>
+              <v:line w14:anchorId="49A03262" id="Straight Connector 9" o:spid="_x0000_s1026" style="position:absolute;flip:y;z-index:251672576;visibility:visible;mso-wrap-style:square;mso-width-percent:0;mso-height-percent:0;mso-wrap-distance-left:9pt;mso-wrap-distance-top:0;mso-wrap-distance-right:9pt;mso-wrap-distance-bottom:0;mso-position-horizontal:absolute;mso-position-horizontal-relative:margin;mso-position-vertical:absolute;mso-position-vertical-relative:text;mso-width-percent:0;mso-height-percent:0;mso-width-relative:margin;mso-height-relative:margin" from="299.45pt,94.1pt" to="358.5pt,98.15pt" o:gfxdata="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" strokecolor="yellow" strokeweight="1.5pt">
+                <v:stroke joinstyle="miter"/>
+                <w10:wrap anchorx="margin"/>
+              </v:line>
+            </w:pict>
+          </mc:Fallback>
+        </mc:AlternateContent>
+      </w:r>
+      <w:r>
+        <w:rPr>
+          <w:rFonts w:ascii="Arial" w:hAnsi="Arial" w:cs="Arial"/>
+          <w:noProof/>
+          <w:sz w:val="24"/>
+          <w:lang w:val="en-US"/>
+        </w:rPr>
+        <mc:AlternateContent>
+          <mc:Choice Requires="wps">
+            <w:drawing>
+              <wp:anchor distT="0" distB="0" distL="114300" distR="114300" simplePos="0" relativeHeight="251674624" behindDoc="0" locked="0" layoutInCell="1" allowOverlap="1" wp14:anchorId="66E37BD9" wp14:editId="40132400">
+                <wp:simplePos x="0" y="0"/>
+                <wp:positionH relativeFrom="margin">
+                  <wp:posOffset>3715385</wp:posOffset>
+                </wp:positionH>
+                <wp:positionV relativeFrom="paragraph">
+                  <wp:posOffset>433070</wp:posOffset>
+                </wp:positionV>
+                <wp:extent cx="885825" cy="708660"/>
+                <wp:effectExtent l="0" t="0" r="28575" b="34290"/>
+                <wp:wrapNone/>
+                <wp:docPr id="10" name="Straight Connector 10"/>
+                <wp:cNvGraphicFramePr/>
+                <a:graphic xmlns:a="http://schemas.openxmlformats.org/drawingml/2006/main">
+                  <a:graphicData uri="http://schemas.microsoft.com/office/word/2010/wordprocessingShape">
+                    <wps:wsp>
+                      <wps:cNvCnPr/>
+                      <wps:spPr>
+                        <a:xfrm flipV="1">
+                          <a:off x="0" y="0"/>
+                          <a:ext cx="885825" cy="708660"/>
+                        </a:xfrm>
+                        <a:prstGeom prst="line">
+                          <a:avLst/>
+                        </a:prstGeom>
+                        <a:ln>
+                          <a:solidFill>
+                            <a:srgbClr val="00B050"/>
+                          </a:solidFill>
+                        </a:ln>
+                      </wps:spPr>
+                      <wps:style>
+                        <a:lnRef idx="3">
+                          <a:schemeClr val="dk1"/>
+                        </a:lnRef>
+                        <a:fillRef idx="0">
+                          <a:schemeClr val="dk1"/>
+                        </a:fillRef>
+                        <a:effectRef idx="2">
+                          <a:schemeClr val="dk1"/>
+                        </a:effectRef>
+                        <a:fontRef idx="minor">
+                          <a:schemeClr val="tx1"/>
+                        </a:fontRef>
+                      </wps:style>
+                      <wps:bodyPr/>
+                    </wps:wsp>
+                  </a:graphicData>
+                </a:graphic>
+                <wp14:sizeRelH relativeFrom="margin">
+                  <wp14:pctWidth>0</wp14:pctWidth>
+                </wp14:sizeRelH>
+                <wp14:sizeRelV relativeFrom="margin">
+                  <wp14:pctHeight>0</wp14:pctHeight>
+                </wp14:sizeRelV>
+              </wp:anchor>
+            </w:drawing>
+          </mc:Choice>
+          <mc:Fallback>
+            <w:pict>
+              <v:line w14:anchorId="0BFD874F" id="Straight Connector 10" o:spid="_x0000_s1026" style="position:absolute;flip:y;z-index:251674624;visibility:visible;mso-wrap-style:square;mso-width-percent:0;mso-height-percent:0;mso-wrap-distance-left:9pt;mso-wrap-distance-top:0;mso-wrap-distance-right:9pt;mso-wrap-distance-bottom:0;mso-position-horizontal:absolute;mso-position-horizontal-relative:margin;mso-position-vertical:absolute;mso-position-vertical-relative:text;mso-width-percent:0;mso-height-percent:0;mso-width-relative:margin;mso-height-relative:margin" from="292.55pt,34.1pt" to="362.3pt,89.9pt" o:gfxdata="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" strokecolor="#00b050" strokeweight="1.5pt">
+                <v:stroke joinstyle="miter"/>
+                <w10:wrap anchorx="margin"/>
+              </v:line>
+            </w:pict>
+          </mc:Fallback>
+        </mc:AlternateContent>
+      </w:r>
+      <w:r>
+        <w:rPr>
+          <w:rFonts w:ascii="Arial" w:hAnsi="Arial" w:cs="Arial"/>
+          <w:noProof/>
+          <w:sz w:val="24"/>
+          <w:lang w:val="en-US"/>
+        </w:rPr>
+        <mc:AlternateContent>
+          <mc:Choice Requires="wps">
+            <w:drawing>
+              <wp:anchor distT="0" distB="0" distL="114300" distR="114300" simplePos="0" relativeHeight="251676672" behindDoc="0" locked="0" layoutInCell="1" allowOverlap="1" wp14:anchorId="49638D1D" wp14:editId="0B2966A8">
+                <wp:simplePos x="0" y="0"/>
+                <wp:positionH relativeFrom="margin">
+                  <wp:posOffset>3656965</wp:posOffset>
+                </wp:positionH>
+                <wp:positionV relativeFrom="paragraph">
+                  <wp:posOffset>309880</wp:posOffset>
+                </wp:positionV>
+                <wp:extent cx="902335" cy="17145"/>
+                <wp:effectExtent l="0" t="0" r="12065" b="20955"/>
+                <wp:wrapNone/>
+                <wp:docPr id="11" name="Straight Connector 11"/>
+                <wp:cNvGraphicFramePr/>
+                <a:graphic xmlns:a="http://schemas.openxmlformats.org/drawingml/2006/main">
+                  <a:graphicData uri="http://schemas.microsoft.com/office/word/2010/wordprocessingShape">
+                    <wps:wsp>
+                      <wps:cNvCnPr/>
+                      <wps:spPr>
+                        <a:xfrm flipH="1" flipV="1">
+                          <a:off x="0" y="0"/>
+                          <a:ext cx="902335" cy="17145"/>
+                        </a:xfrm>
+                        <a:prstGeom prst="line">
+                          <a:avLst/>
+                        </a:prstGeom>
+                        <a:ln>
+                          <a:solidFill>
+                            <a:srgbClr val="FF0000"/>
+                          </a:solidFill>
+                        </a:ln>
+                      </wps:spPr>
+                      <wps:style>
+                        <a:lnRef idx="3">
+                          <a:schemeClr val="dk1"/>
+                        </a:lnRef>
+                        <a:fillRef idx="0">
+                          <a:schemeClr val="dk1"/>
+                        </a:fillRef>
+                        <a:effectRef idx="2">
+                          <a:schemeClr val="dk1"/>
+                        </a:effectRef>
+                        <a:fontRef idx="minor">
+                          <a:schemeClr val="tx1"/>
+                        </a:fontRef>
+                      </wps:style>
+                      <wps:bodyPr/>
+                    </wps:wsp>
+                  </a:graphicData>
+                </a:graphic>
+                <wp14:sizeRelH relativeFrom="margin">
+                  <wp14:pctWidth>0</wp14:pctWidth>
+                </wp14:sizeRelH>
+                <wp14:sizeRelV relativeFrom="margin">
+                  <wp14:pctHeight>0</wp14:pctHeight>
+                </wp14:sizeRelV>
+              </wp:anchor>
+            </w:drawing>
+          </mc:Choice>
+          <mc:Fallback>
+            <w:pict>
+              <v:line w14:anchorId="33C9CD10" id="Straight Connector 11" o:spid="_x0000_s1026" style="position:absolute;flip:x y;z-index:251676672;visibility:visible;mso-wrap-style:square;mso-width-percent:0;mso-height-percent:0;mso-wrap-distance-left:9pt;mso-wrap-distance-top:0;mso-wrap-distance-right:9pt;mso-wrap-distance-bottom:0;mso-position-horizontal:absolute;mso-position-horizontal-relative:margin;mso-position-vertical:absolute;mso-position-vertical-relative:text;mso-width-percent:0;mso-height-percent:0;mso-width-relative:margin;mso-height-relative:margin" from="287.95pt,24.4pt" to="359pt,25.75pt" o:gfxdata="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" strokecolor="red" strokeweight="1.5pt">
+                <v:stroke joinstyle="miter"/>
+                <w10:wrap anchorx="margin"/>
+              </v:line>
+            </w:pict>
+          </mc:Fallback>
+        </mc:AlternateContent>
+      </w:r>
+      <w:r>
+        <w:rPr>
+          <w:rFonts w:ascii="Arial" w:hAnsi="Arial" w:cs="Arial"/>
+          <w:noProof/>
+          <w:sz w:val="24"/>
+          <w:lang w:val="en-US"/>
+        </w:rPr>
+        <mc:AlternateContent>
+          <mc:Choice Requires="wps">
+            <w:drawing>
+              <wp:anchor distT="0" distB="0" distL="114300" distR="114300" simplePos="0" relativeHeight="251666432" behindDoc="0" locked="0" layoutInCell="1" allowOverlap="1" wp14:anchorId="501011AB" wp14:editId="1382AB3C">
+                <wp:simplePos x="0" y="0"/>
+                <wp:positionH relativeFrom="column">
+                  <wp:posOffset>1358265</wp:posOffset>
+                </wp:positionH>
+                <wp:positionV relativeFrom="paragraph">
+                  <wp:posOffset>104140</wp:posOffset>
+                </wp:positionV>
+                <wp:extent cx="403860" cy="392430"/>
+                <wp:effectExtent l="0" t="0" r="15240" b="26670"/>
+                <wp:wrapNone/>
+                <wp:docPr id="6" name="Oval 6"/>
+                <wp:cNvGraphicFramePr/>
+                <a:graphic xmlns:a="http://schemas.openxmlformats.org/drawingml/2006/main">
+                  <a:graphicData uri="http://schemas.microsoft.com/office/word/2010/wordprocessingShape">
+                    <wps:wsp>
+                      <wps:cNvSpPr/>
+                      <wps:spPr>
+                        <a:xfrm>
+                          <a:off x="0" y="0"/>
+                          <a:ext cx="403860" cy="392430"/>
+                        </a:xfrm>
+                        <a:prstGeom prst="ellipse">
+                          <a:avLst/>
+                        </a:prstGeom>
+                      </wps:spPr>
+                      <wps:style>
+                        <a:lnRef idx="2">
+                          <a:schemeClr val="accent1">
+                            <a:shade val="50000"/>
+                          </a:schemeClr>
+                        </a:lnRef>
+                        <a:fillRef idx="1">
+                          <a:schemeClr val="accent1"/>
+                        </a:fillRef>
+                        <a:effectRef idx="0">
+                          <a:schemeClr val="accent1"/>
+                        </a:effectRef>
+                        <a:fontRef idx="minor">
+                          <a:schemeClr val="lt1"/>
+                        </a:fontRef>
+                      </wps:style>
+                      <wps:txbx>
+                        <w:txbxContent>
+                          <w:p>
+                            <w:pPr>
+                              <w:jc w:val="center"/>
+                              <w:rPr>
+                                <w:sz w:val="20"/>
+                                <w:lang w:val="en-US"/>
+                              </w:rPr>
+                            </w:pPr>
+                            <w:r>
+                              <w:rPr>
+                                <w:sz w:val="20"/>
+                                <w:lang w:val="en-US"/>
+                              </w:rPr>
+                              <w:t>5</w:t>
+                            </w:r>
+                          </w:p>
+                        </w:txbxContent>
+                      </wps:txbx>
+                      <wps:bodyPr rot="0" spcFirstLastPara="0" vertOverflow="overflow" horzOverflow="overflow" vert="horz" wrap="square" lIns="91440" tIns="45720" rIns="91440" bIns="45720" numCol="1" spcCol="0" rtlCol="0" fromWordArt="0" anchor="ctr" anchorCtr="0" forceAA="0" compatLnSpc="1">
+                        <a:prstTxWarp prst="textNoShape">
+                          <a:avLst/>
+                        </a:prstTxWarp>
+                        <a:noAutofit/>
+                      </wps:bodyPr>
+                    </wps:wsp>
+                  </a:graphicData>
+                </a:graphic>
+                <wp14:sizeRelH relativeFrom="margin">
+                  <wp14:pctWidth>0</wp14:pctWidth>
+                </wp14:sizeRelH>
+                <wp14:sizeRelV relativeFrom="margin">
+                  <wp14:pctHeight>0</wp14:pctHeight>
+                </wp14:sizeRelV>
+              </wp:anchor>
+            </w:drawing>
+          </mc:Choice>
+          <mc:Fallback>
+            <w:pict>
+              <v:oval w14:anchorId="501011AB" id="Oval 6" o:spid="_x0000_s1027" style="position:absolute;left:0;text-align:left;margin-left:106.95pt;margin-top:8.2pt;width:31.8pt;height:30.9pt;z-index:251666432;visibility:visible;mso-wrap-style:square;mso-width-percent:0;mso-height-percent:0;mso-wrap-distance-left:9pt;mso-wrap-distance-top:0;mso-wrap-distance-right:9pt;mso-wrap-distance-bottom:0;mso-position-horizontal:absolute;mso-position-horizontal-relative:text;mso-position-vertical:absolute;mso-position-vertical-relative:text;mso-width-percent:0;mso-height-percent:0;mso-width-relative:margin;mso-height-relative:margin;v-text-anchor:middle" o:gfxdata="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" fillcolor="#4472c4 [3204]" strokecolor="#1f3763 [1604]" strokeweight="1pt">
+                <v:stroke joinstyle="miter"/>
+                <v:textbox>
+                  <w:txbxContent>
+                    <w:p>
+                      <w:pPr>
+                        <w:jc w:val="center"/>
+                        <w:rPr>
+                          <w:sz w:val="20"/>
+                          <w:lang w:val="en-US"/>
+                        </w:rPr>
+                      </w:pPr>
+                      <w:r>
+                        <w:rPr>
+                          <w:sz w:val="20"/>
+                          <w:lang w:val="en-US"/>
+                        </w:rPr>
+                        <w:t>5</w:t>
+                      </w:r>
+                    </w:p>
+                  </w:txbxContent>
+                </v:textbox>
+              </v:oval>
+            </w:pict>
+          </mc:Fallback>
+        </mc:AlternateContent>
+      </w:r>
+      <w:r>
+        <w:rPr>
+          <w:rFonts w:ascii="Arial" w:hAnsi="Arial" w:cs="Arial"/>
+          <w:noProof/>
+          <w:sz w:val="24"/>
+          <w:lang w:val="en-US"/>
+        </w:rPr>
+        <mc:AlternateContent>
+          <mc:Choice Requires="wps">
+            <w:drawing>
+              <wp:anchor distT="0" distB="0" distL="114300" distR="114300" simplePos="0" relativeHeight="251664384" behindDoc="0" locked="0" layoutInCell="1" allowOverlap="1">
+                <wp:simplePos x="0" y="0"/>
+                <wp:positionH relativeFrom="column">
+                  <wp:posOffset>62865</wp:posOffset>
+                </wp:positionH>
+                <wp:positionV relativeFrom="paragraph">
+                  <wp:posOffset>104775</wp:posOffset>
+                </wp:positionV>
+                <wp:extent cx="403860" cy="392430"/>
+                <wp:effectExtent l="0" t="0" r="15240" b="26670"/>
+                <wp:wrapNone/>
+                <wp:docPr id="5" name="Oval 5"/>
+                <wp:cNvGraphicFramePr/>
+                <a:graphic xmlns:a="http://schemas.openxmlformats.org/drawingml/2006/main">
+                  <a:graphicData uri="http://schemas.microsoft.com/office/word/2010/wordprocessingShape">
+                    <wps:wsp>
+                      <wps:cNvSpPr/>
+                      <wps:spPr>
+                        <a:xfrm>
+                          <a:off x="0" y="0"/>
+                          <a:ext cx="403860" cy="392430"/>
+                        </a:xfrm>
+                        <a:prstGeom prst="ellipse">
+                          <a:avLst/>
+                        </a:prstGeom>
+                      </wps:spPr>
+                      <wps:style>
+                        <a:lnRef idx="2">
+                          <a:schemeClr val="accent1">
+                            <a:shade val="50000"/>
+                          </a:schemeClr>
+                        </a:lnRef>
+                        <a:fillRef idx="1">
+                          <a:schemeClr val="accent1"/>
+                        </a:fillRef>
+                        <a:effectRef idx="0">
+                          <a:schemeClr val="accent1"/>
+                        </a:effectRef>
+                        <a:fontRef idx="minor">
+                          <a:schemeClr val="lt1"/>
+                        </a:fontRef>
+                      </wps:style>
+                      <wps:txbx>
+                        <w:txbxContent>
+                          <w:p>
+                            <w:pPr>
+                              <w:jc w:val="center"/>
+                              <w:rPr>
+                                <w:sz w:val="20"/>
+                                <w:lang w:val="en-US"/>
+                              </w:rPr>
+                            </w:pPr>
+                            <w:r>
+                              <w:rPr>
+                                <w:sz w:val="20"/>
+                                <w:lang w:val="en-US"/>
+                              </w:rPr>
+                              <w:t>9</w:t>
+                            </w:r>
+                          </w:p>
+                        </w:txbxContent>
+                      </wps:txbx>
+                      <wps:bodyPr rot="0" spcFirstLastPara="0" vertOverflow="overflow" horzOverflow="overflow" vert="horz" wrap="square" lIns="91440" tIns="45720" rIns="91440" bIns="45720" numCol="1" spcCol="0" rtlCol="0" fromWordArt="0" anchor="ctr" anchorCtr="0" forceAA="0" compatLnSpc="1">
+                        <a:prstTxWarp prst="textNoShape">
+                          <a:avLst/>
+                        </a:prstTxWarp>
+                        <a:noAutofit/>
+                      </wps:bodyPr>
+                    </wps:wsp>
+                  </a:graphicData>
+                </a:graphic>
+                <wp14:sizeRelH relativeFrom="margin">
+                  <wp14:pctWidth>0</wp14:pctWidth>
+                </wp14:sizeRelH>
+                <wp14:sizeRelV relativeFrom="margin">
+                  <wp14:pctHeight>0</wp14:pctHeight>
+                </wp14:sizeRelV>
+              </wp:anchor>
+            </w:drawing>
+          </mc:Choice>
+          <mc:Fallback>
+            <w:pict>
+              <v:oval id="Oval 5" o:spid="_x0000_s1028" style="position:absolute;left:0;text-align:left;margin-left:4.95pt;margin-top:8.25pt;width:31.8pt;height:30.9pt;z-index:251664384;visibility:visible;mso-wrap-style:square;mso-width-percent:0;mso-height-percent:0;mso-wrap-distance-left:9pt;mso-wrap-distance-top:0;mso-wrap-distance-right:9pt;mso-wrap-distance-bottom:0;mso-position-horizontal:absolute;mso-position-horizontal-relative:text;mso-position-vertical:absolute;mso-position-vertical-relative:text;mso-width-percent:0;mso-height-percent:0;mso-width-relative:margin;mso-height-relative:margin;v-text-anchor:middle" o:gfxdata="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" fillcolor="#4472c4 [3204]" strokecolor="#1f3763 [1604]" strokeweight="1pt">
+                <v:stroke joinstyle="miter"/>
+                <v:textbox>
+                  <w:txbxContent>
+                    <w:p>
+                      <w:pPr>
+                        <w:jc w:val="center"/>
+                        <w:rPr>
+                          <w:sz w:val="20"/>
+                          <w:lang w:val="en-US"/>
+                        </w:rPr>
+                      </w:pPr>
+                      <w:r>
+                        <w:rPr>
+                          <w:sz w:val="20"/>
+                          <w:lang w:val="en-US"/>
+                        </w:rPr>
+                        <w:t>9</w:t>
+                      </w:r>
+                    </w:p>
+                  </w:txbxContent>
+                </v:textbox>
+              </v:oval>
+            </w:pict>
+          </mc:Fallback>
+        </mc:AlternateContent>
+      </w:r>
+      <w:r>
+        <w:rPr>
+          <w:rFonts w:ascii="Arial" w:hAnsi="Arial" w:cs="Arial"/>
+          <w:noProof/>
+          <w:sz w:val="24"/>
+          <w:lang w:val="en-US"/>
+        </w:rPr>
+        <mc:AlternateContent>
+          <mc:Choice Requires="wps">
+            <w:drawing>
+              <wp:anchor distT="0" distB="0" distL="114300" distR="114300" simplePos="0" relativeHeight="251678720" behindDoc="0" locked="0" layoutInCell="1" allowOverlap="1" wp14:anchorId="1EC2C18E" wp14:editId="30882267">
+                <wp:simplePos x="0" y="0"/>
+                <wp:positionH relativeFrom="margin">
+                  <wp:posOffset>3492500</wp:posOffset>
+                </wp:positionH>
+                <wp:positionV relativeFrom="paragraph">
+                  <wp:posOffset>497205</wp:posOffset>
+                </wp:positionV>
+                <wp:extent cx="58420" cy="621030"/>
+                <wp:effectExtent l="0" t="0" r="36830" b="26670"/>
+                <wp:wrapNone/>
+                <wp:docPr id="12" name="Straight Connector 12"/>
+                <wp:cNvGraphicFramePr/>
+                <a:graphic xmlns:a="http://schemas.openxmlformats.org/drawingml/2006/main">
+                  <a:graphicData uri="http://schemas.microsoft.com/office/word/2010/wordprocessingShape">
+                    <wps:wsp>
+                      <wps:cNvCnPr/>
+                      <wps:spPr>
+                        <a:xfrm flipH="1" flipV="1">
+                          <a:off x="0" y="0"/>
+                          <a:ext cx="58420" cy="621030"/>
+                        </a:xfrm>
+                        <a:prstGeom prst="line">
+                          <a:avLst/>
+                        </a:prstGeom>
+                        <a:ln>
+                          <a:solidFill>
+                            <a:srgbClr val="00B050"/>
+                          </a:solidFill>
+                        </a:ln>
+                      </wps:spPr>
+                      <wps:style>
+                        <a:lnRef idx="3">
+                          <a:schemeClr val="dk1"/>
+                        </a:lnRef>
+                        <a:fillRef idx="0">
+                          <a:schemeClr val="dk1"/>
+                        </a:fillRef>
+                        <a:effectRef idx="2">
+                          <a:schemeClr val="dk1"/>
+                        </a:effectRef>
+                        <a:fontRef idx="minor">
+                          <a:schemeClr val="tx1"/>
+                        </a:fontRef>
+                      </wps:style>
+                      <wps:bodyPr/>
+                    </wps:wsp>
+                  </a:graphicData>
+                </a:graphic>
+                <wp14:sizeRelH relativeFrom="margin">
+                  <wp14:pctWidth>0</wp14:pctWidth>
+                </wp14:sizeRelH>
+                <wp14:sizeRelV relativeFrom="margin">
+                  <wp14:pctHeight>0</wp14:pctHeight>
+                </wp14:sizeRelV>
+              </wp:anchor>
+            </w:drawing>
+          </mc:Choice>
+          <mc:Fallback>
+            <w:pict>
+              <v:line w14:anchorId="70DFAE17" id="Straight Connector 12" o:spid="_x0000_s1026" style="position:absolute;flip:x y;z-index:251678720;visibility:visible;mso-wrap-style:square;mso-width-percent:0;mso-height-percent:0;mso-wrap-distance-left:9pt;mso-wrap-distance-top:0;mso-wrap-distance-right:9pt;mso-wrap-distance-bottom:0;mso-position-horizontal:absolute;mso-position-horizontal-relative:margin;mso-position-vertical:absolute;mso-position-vertical-relative:text;mso-width-percent:0;mso-height-percent:0;mso-width-relative:margin;mso-height-relative:margin" from="275pt,39.15pt" to="279.6pt,88.05pt" o:gfxdata="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" strokecolor="#00b050" strokeweight="1.5pt">
+                <v:stroke joinstyle="miter"/>
+                <w10:wrap anchorx="margin"/>
+              </v:line>
+            </w:pict>
+          </mc:Fallback>
+        </mc:AlternateContent>
+      </w:r>
+      <w:r>
+        <w:rPr>
+          <w:rFonts w:ascii="Arial" w:hAnsi="Arial" w:cs="Arial"/>
+          <w:noProof/>
+          <w:sz w:val="24"/>
+          <w:lang w:val="en-US"/>
+        </w:rPr>
+        <mc:AlternateContent>
+          <mc:Choice Requires="wps">
+            <w:drawing>
+              <wp:anchor distT="0" distB="0" distL="114300" distR="114300" simplePos="0" relativeHeight="251680768" behindDoc="0" locked="0" layoutInCell="1" allowOverlap="1" wp14:anchorId="11573FED" wp14:editId="5B3C3027">
+                <wp:simplePos x="0" y="0"/>
+                <wp:positionH relativeFrom="margin">
+                  <wp:posOffset>4776470</wp:posOffset>
+                </wp:positionH>
+                <wp:positionV relativeFrom="paragraph">
+                  <wp:posOffset>497205</wp:posOffset>
+                </wp:positionV>
+                <wp:extent cx="0" cy="480060"/>
+                <wp:effectExtent l="0" t="0" r="38100" b="15240"/>
+                <wp:wrapNone/>
+                <wp:docPr id="13" name="Straight Connector 13"/>
+                <wp:cNvGraphicFramePr/>
+                <a:graphic xmlns:a="http://schemas.openxmlformats.org/drawingml/2006/main">
+                  <a:graphicData uri="http://schemas.microsoft.com/office/word/2010/wordprocessingShape">
+                    <wps:wsp>
+                      <wps:cNvCnPr/>
+                      <wps:spPr>
+                        <a:xfrm flipH="1" flipV="1">
+                          <a:off x="0" y="0"/>
+                          <a:ext cx="0" cy="480060"/>
+                        </a:xfrm>
+                        <a:prstGeom prst="line">
+                          <a:avLst/>
+                        </a:prstGeom>
+                        <a:ln>
+                          <a:solidFill>
+                            <a:srgbClr val="00B050"/>
+                          </a:solidFill>
+                        </a:ln>
+                      </wps:spPr>
+                      <wps:style>
+                        <a:lnRef idx="3">
+                          <a:schemeClr val="dk1"/>
+                        </a:lnRef>
+                        <a:fillRef idx="0">
+                          <a:schemeClr val="dk1"/>
+                        </a:fillRef>
+                        <a:effectRef idx="2">
+                          <a:schemeClr val="dk1"/>
+                        </a:effectRef>
+                        <a:fontRef idx="minor">
+                          <a:schemeClr val="tx1"/>
+                        </a:fontRef>
+                      </wps:style>
+                      <wps:bodyPr/>
+                    </wps:wsp>
+                  </a:graphicData>
+                </a:graphic>
+                <wp14:sizeRelH relativeFrom="margin">
+                  <wp14:pctWidth>0</wp14:pctWidth>
+                </wp14:sizeRelH>
+                <wp14:sizeRelV relativeFrom="margin">
+                  <wp14:pctHeight>0</wp14:pctHeight>
+                </wp14:sizeRelV>
+              </wp:anchor>
+            </w:drawing>
+          </mc:Choice>
+          <mc:Fallback>
+            <w:pict>
+              <v:line w14:anchorId="73FB5CD9" id="Straight Connector 13" o:spid="_x0000_s1026" style="position:absolute;flip:x y;z-index:251680768;visibility:visible;mso-wrap-style:square;mso-width-percent:0;mso-height-percent:0;mso-wrap-distance-left:9pt;mso-wrap-distance-top:0;mso-wrap-distance-right:9pt;mso-wrap-distance-bottom:0;mso-position-horizontal:absolute;mso-position-horizontal-relative:margin;mso-position-vertical:absolute;mso-position-vertical-relative:text;mso-width-percent:0;mso-height-percent:0;mso-width-relative:margin;mso-height-relative:margin" from="376.1pt,39.15pt" to="376.1pt,76.95pt" o:gfxdata="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" strokecolor="#00b050" strokeweight="1.5pt">
+                <v:stroke joinstyle="miter"/>
+                <w10:wrap anchorx="margin"/>
+              </v:line>
+            </w:pict>
+          </mc:Fallback>
+        </mc:AlternateContent>
+      </w:r>
+      <w:r>
+        <w:rPr>
+          <w:rFonts w:ascii="Arial" w:hAnsi="Arial" w:cs="Arial"/>
+          <w:noProof/>
+          <w:sz w:val="24"/>
+          <w:lang w:val="en-US"/>
+        </w:rPr>
+        <mc:AlternateContent>
+          <mc:Choice Requires="wps">
+            <w:drawing>
+              <wp:anchor distT="0" distB="0" distL="114300" distR="114300" simplePos="0" relativeHeight="251670528" behindDoc="0" locked="0" layoutInCell="1" allowOverlap="1" wp14:anchorId="77850DA4" wp14:editId="46694AE8">
+                <wp:simplePos x="0" y="0"/>
+                <wp:positionH relativeFrom="column">
+                  <wp:posOffset>1357630</wp:posOffset>
+                </wp:positionH>
+                <wp:positionV relativeFrom="paragraph">
+                  <wp:posOffset>959485</wp:posOffset>
+                </wp:positionV>
+                <wp:extent cx="403860" cy="392430"/>
+                <wp:effectExtent l="0" t="0" r="15240" b="26670"/>
+                <wp:wrapNone/>
+                <wp:docPr id="8" name="Oval 8"/>
+                <wp:cNvGraphicFramePr/>
+                <a:graphic xmlns:a="http://schemas.openxmlformats.org/drawingml/2006/main">
+                  <a:graphicData uri="http://schemas.microsoft.com/office/word/2010/wordprocessingShape">
+                    <wps:wsp>
+                      <wps:cNvSpPr/>
+                      <wps:spPr>
+                        <a:xfrm>
+                          <a:off x="0" y="0"/>
+                          <a:ext cx="403860" cy="392430"/>
+                        </a:xfrm>
+                        <a:prstGeom prst="ellipse">
+                          <a:avLst/>
+                        </a:prstGeom>
+                      </wps:spPr>
+                      <wps:style>
+                        <a:lnRef idx="2">
+                          <a:schemeClr val="accent1">
+                            <a:shade val="50000"/>
+                          </a:schemeClr>
+                        </a:lnRef>
+                        <a:fillRef idx="1">
+                          <a:schemeClr val="accent1"/>
+                        </a:fillRef>
+                        <a:effectRef idx="0">
+                          <a:schemeClr val="accent1"/>
+                        </a:effectRef>
+                        <a:fontRef idx="minor">
+                          <a:schemeClr val="lt1"/>
+                        </a:fontRef>
+                      </wps:style>
+                      <wps:txbx>
+                        <w:txbxContent>
+                          <w:p>
+                            <w:pPr>
+                              <w:jc w:val="center"/>
+                              <w:rPr>
+                                <w:sz w:val="20"/>
+                                <w:lang w:val="en-US"/>
+                              </w:rPr>
+                            </w:pPr>
+                            <w:r>
+                              <w:rPr>
+                                <w:sz w:val="20"/>
+                                <w:lang w:val="en-US"/>
+                              </w:rPr>
+                              <w:t>1</w:t>
+                            </w:r>
+                          </w:p>
+                        </w:txbxContent>
+                      </wps:txbx>
+                      <wps:bodyPr rot="0" spcFirstLastPara="0" vertOverflow="overflow" horzOverflow="overflow" vert="horz" wrap="square" lIns="91440" tIns="45720" rIns="91440" bIns="45720" numCol="1" spcCol="0" rtlCol="0" fromWordArt="0" anchor="ctr" anchorCtr="0" forceAA="0" compatLnSpc="1">
+                        <a:prstTxWarp prst="textNoShape">
+                          <a:avLst/>
+                        </a:prstTxWarp>
+                        <a:noAutofit/>
+                      </wps:bodyPr>
+                    </wps:wsp>
+                  </a:graphicData>
+                </a:graphic>
+                <wp14:sizeRelH relativeFrom="margin">
+                  <wp14:pctWidth>0</wp14:pctWidth>
+                </wp14:sizeRelH>
+                <wp14:sizeRelV relativeFrom="margin">
+                  <wp14:pctHeight>0</wp14:pctHeight>
+                </wp14:sizeRelV>
+              </wp:anchor>
+            </w:drawing>
+          </mc:Choice>
+          <mc:Fallback>
+            <w:pict>
+              <v:oval w14:anchorId="77850DA4" id="Oval 8" o:spid="_x0000_s1029" style="position:absolute;left:0;text-align:left;margin-left:106.9pt;margin-top:75.55pt;width:31.8pt;height:30.9pt;z-index:251670528;visibility:visible;mso-wrap-style:square;mso-width-percent:0;mso-height-percent:0;mso-wrap-distance-left:9pt;mso-wrap-distance-top:0;mso-wrap-distance-right:9pt;mso-wrap-distance-bottom:0;mso-position-horizontal:absolute;mso-position-horizontal-relative:text;mso-position-vertical:absolute;mso-position-vertical-relative:text;mso-width-percent:0;mso-height-percent:0;mso-width-relative:margin;mso-height-relative:margin;v-text-anchor:middle" o:gfxdata="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" fillcolor="#4472c4 [3204]" strokecolor="#1f3763 [1604]" strokeweight="1pt">
+                <v:stroke joinstyle="miter"/>
+                <v:textbox>
+                  <w:txbxContent>
+                    <w:p>
+                      <w:pPr>
+                        <w:jc w:val="center"/>
+                        <w:rPr>
+                          <w:sz w:val="20"/>
+                          <w:lang w:val="en-US"/>
+                        </w:rPr>
+                      </w:pPr>
+                      <w:r>
+                        <w:rPr>
+                          <w:sz w:val="20"/>
+                          <w:lang w:val="en-US"/>
+                        </w:rPr>
+                        <w:t>1</w:t>
+                      </w:r>
+                    </w:p>
+                  </w:txbxContent>
+                </v:textbox>
+              </v:oval>
+            </w:pict>
+          </mc:Fallback>
+        </mc:AlternateContent>
+      </w:r>
+    </w:p>
+    <w:p>
+      <w:pPr>
+        <w:jc w:val="both"/>
+        <w:rPr>
+          <w:rFonts w:ascii="Arial" w:hAnsi="Arial" w:cs="Arial"/>
+          <w:sz w:val="24"/>
+          <w:lang w:val="en-US"/>
+        </w:rPr>
+      </w:pPr>
+    </w:p>
+    <w:p>
+      <w:pPr>
+        <w:jc w:val="both"/>
+        <w:rPr>
+          <w:rFonts w:ascii="Arial" w:hAnsi="Arial" w:cs="Arial"/>
+          <w:sz w:val="24"/>
+          <w:lang w:val="en-US"/>
+        </w:rPr>
+      </w:pPr>
+    </w:p>
+    <w:p>
+      <w:pPr>
+        <w:jc w:val="both"/>
+        <w:rPr>
+          <w:rFonts w:ascii="Arial" w:hAnsi="Arial" w:cs="Arial"/>
+          <w:sz w:val="24"/>
+          <w:lang w:val="en-US"/>
+        </w:rPr>
+      </w:pPr>
+    </w:p>
+    <w:p>
+      <w:pPr>
+        <w:jc w:val="both"/>
+        <w:rPr>
+          <w:rFonts w:ascii="Arial" w:hAnsi="Arial" w:cs="Arial"/>
+          <w:sz w:val="24"/>
+          <w:lang w:val="en-US"/>
+        </w:rPr>
+      </w:pPr>
+    </w:p>
+    <w:p>
+      <w:pPr>
+        <w:jc w:val="both"/>
+        <w:rPr>
+          <w:rFonts w:ascii="Arial" w:hAnsi="Arial" w:cs="Arial"/>
+          <w:sz w:val="24"/>
+          <w:lang w:val="en-US"/>
+        </w:rPr>
+      </w:pPr>
+    </w:p>
+    <w:p>
+      <w:pPr>
+        <w:jc w:val="both"/>
+        <w:rPr>
+          <w:rFonts w:ascii="Arial" w:hAnsi="Arial" w:cs="Arial"/>
+          <w:lang w:val="en-US"/>
+        </w:rPr>
+      </w:pPr>
+      <w:r>
+        <w:rPr>
+          <w:rFonts w:ascii="Arial" w:hAnsi="Arial" w:cs="Arial"/>
+          <w:lang w:val="en-US"/>
+        </w:rPr>
+        <w:t>Best way to communicate employee (id) 9 with employee (id) 5 is through employee (id) 7.</w:t>
+      </w:r>
     </w:p>
     <w:sectPr>
       <w:pgSz w:w="12240" w:h="15840"/>
       <w:pgMar w:top="1440" w:right="1440" w:bottom="1440" w:left="1440" w:header="720" w:footer="720" w:gutter="0"/>
-      <w:cols w:space="720"/>
+      <w:cols w:num="2" w:space="720"/>
       <w:docGrid w:linePitch="360"/>
     </w:sectPr>
   </w:body>
 </w:document>
+</file>
+
+<file path=word/numbering.xml><?xml version="1.0" encoding="utf-8"?>
+<w:numbering xmlns:wpc="http://schemas.microsoft.com/office/word/2010/wordprocessingCanvas" xmlns:cx="http://schemas.microsoft.com/office/drawing/2014/chartex" xmlns:cx1="http://schemas.microsoft.com/office/drawing/2015/9/8/chartex" xmlns:cx2="http://schemas.microsoft.com/office/drawing/2015/10/21/chartex" xmlns:cx3="http://schemas.microsoft.com/office/drawing/2016/5/9/chartex" xmlns:cx4="http://schemas.microsoft.com/office/drawing/2016/5/10/chartex" xmlns:cx5="http://schemas.microsoft.com/office/drawing/2016/5/11/chartex" xmlns:cx6="http://schemas.microsoft.com/office/drawing/2016/5/12/chartex" xmlns:cx7="http://schemas.microsoft.com/office/drawing/2016/5/13/chartex" xmlns:cx8="http://schemas.microsoft.com/office/drawing/2016/5/14/chartex" xmlns:mc="http://schemas.openxmlformats.org/markup-compatibility/2006" xmlns:aink="http://schemas.microsoft.com/office/drawing/2016/ink" xmlns:am3d="http://schemas.microsoft.com/office/drawing/2017/model3d" xmlns:o="urn:schemas-microsoft-com:office:office" xmlns:r="http://schemas.openxmlformats.org/officeDocument/2006/relationships" xmlns:m="http://schemas.openxmlformats.org/officeDocument/2006/math" xmlns:v="urn:schemas-microsoft-com:vml" xmlns:wp14="http://schemas.microsoft.com/office/word/2010/wordprocessingDrawing" xmlns:wp="http://schemas.openxmlformats.org/drawingml/2006/wordprocessingDrawing" xmlns:w10="urn:schemas-microsoft-com:office:word" xmlns:w="http://schemas.openxmlformats.org/wordprocessingml/2006/main" xmlns:w14="http://schemas.microsoft.com/office/word/2010/wordml" xmlns:w15="http://schemas.microsoft.com/office/word/2012/wordml" xmlns:w16cid="http://schemas.microsoft.com/office/word/2016/wordml/cid" xmlns:w16se="http://schemas.microsoft.com/office/word/2015/wordml/symex" xmlns:wpg="http://schemas.microsoft.com/office/word/2010/wordprocessingGroup" xmlns:wpi="http://schemas.microsoft.com/office/word/2010/wordprocessingInk" xmlns:wne="http://schemas.microsoft.com/office/word/2006/wordml" xmlns:wps="http://schemas.microsoft.com/office/word/2010/wordprocessingShape" mc:Ignorable="w14 w15 w16se w16cid wp14">
+  <w:abstractNum w:abstractNumId="0" w15:restartNumberingAfterBreak="0">
+    <w:nsid w:val="388D3C92"/>
+    <w:multiLevelType w:val="hybridMultilevel"/>
+    <w:tmpl w:val="81B6BA40"/>
+    <w:lvl w:ilvl="0" w:tplc="B12C6CB2">
+      <w:start w:val="1"/>
+      <w:numFmt w:val="upperRoman"/>
+      <w:lvlText w:val="%1."/>
+      <w:lvlJc w:val="left"/>
+      <w:pPr>
+        <w:ind w:left="1080" w:hanging="720"/>
+      </w:pPr>
+      <w:rPr>
+        <w:rFonts w:hint="default"/>
+      </w:rPr>
+    </w:lvl>
+    <w:lvl w:ilvl="1" w:tplc="04090019" w:tentative="1">
+      <w:start w:val="1"/>
+      <w:numFmt w:val="lowerLetter"/>
+      <w:lvlText w:val="%2."/>
+      <w:lvlJc w:val="left"/>
+      <w:pPr>
+        <w:ind w:left="1440" w:hanging="360"/>
+      </w:pPr>
+    </w:lvl>
+    <w:lvl w:ilvl="2" w:tplc="0409001B" w:tentative="1">
+      <w:start w:val="1"/>
+      <w:numFmt w:val="lowerRoman"/>
+      <w:lvlText w:val="%3."/>
+      <w:lvlJc w:val="right"/>
+      <w:pPr>
+        <w:ind w:left="2160" w:hanging="180"/>
+      </w:pPr>
+    </w:lvl>
+    <w:lvl w:ilvl="3" w:tplc="0409000F" w:tentative="1">
+      <w:start w:val="1"/>
+      <w:numFmt w:val="decimal"/>
+      <w:lvlText w:val="%4."/>
+      <w:lvlJc w:val="left"/>
+      <w:pPr>
+        <w:ind w:left="2880" w:hanging="360"/>
+      </w:pPr>
+    </w:lvl>
+    <w:lvl w:ilvl="4" w:tplc="04090019" w:tentative="1">
+      <w:start w:val="1"/>
+      <w:numFmt w:val="lowerLetter"/>
+      <w:lvlText w:val="%5."/>
+      <w:lvlJc w:val="left"/>
+      <w:pPr>
+        <w:ind w:left="3600" w:hanging="360"/>
+      </w:pPr>
+    </w:lvl>
+    <w:lvl w:ilvl="5" w:tplc="0409001B" w:tentative="1">
+      <w:start w:val="1"/>
+      <w:numFmt w:val="lowerRoman"/>
+      <w:lvlText w:val="%6."/>
+      <w:lvlJc w:val="right"/>
+      <w:pPr>
+        <w:ind w:left="4320" w:hanging="180"/>
+      </w:pPr>
+    </w:lvl>
+    <w:lvl w:ilvl="6" w:tplc="0409000F" w:tentative="1">
+      <w:start w:val="1"/>
+      <w:numFmt w:val="decimal"/>
+      <w:lvlText w:val="%7."/>
+      <w:lvlJc w:val="left"/>
+      <w:pPr>
+        <w:ind w:left="5040" w:hanging="360"/>
+      </w:pPr>
+    </w:lvl>
+    <w:lvl w:ilvl="7" w:tplc="04090019" w:tentative="1">
+      <w:start w:val="1"/>
+      <w:numFmt w:val="lowerLetter"/>
+      <w:lvlText w:val="%8."/>
+      <w:lvlJc w:val="left"/>
+      <w:pPr>
+        <w:ind w:left="5760" w:hanging="360"/>
+      </w:pPr>
+    </w:lvl>
+    <w:lvl w:ilvl="8" w:tplc="0409001B" w:tentative="1">
+      <w:start w:val="1"/>
+      <w:numFmt w:val="lowerRoman"/>
+      <w:lvlText w:val="%9."/>
+      <w:lvlJc w:val="right"/>
+      <w:pPr>
+        <w:ind w:left="6480" w:hanging="180"/>
+      </w:pPr>
+    </w:lvl>
+  </w:abstractNum>
+  <w:abstractNum w:abstractNumId="1" w15:restartNumberingAfterBreak="0">
+    <w:nsid w:val="3BB673CA"/>
+    <w:multiLevelType w:val="hybridMultilevel"/>
+    <w:tmpl w:val="AE663436"/>
+    <w:lvl w:ilvl="0" w:tplc="04090019">
+      <w:start w:val="1"/>
+      <w:numFmt w:val="lowerLetter"/>
+      <w:lvlText w:val="%1."/>
+      <w:lvlJc w:val="left"/>
+      <w:pPr>
+        <w:ind w:left="720" w:hanging="360"/>
+      </w:pPr>
+      <w:rPr>
+        <w:rFonts w:hint="default"/>
+      </w:rPr>
+    </w:lvl>
+    <w:lvl w:ilvl="1" w:tplc="04090019" w:tentative="1">
+      <w:start w:val="1"/>
+      <w:numFmt w:val="lowerLetter"/>
+      <w:lvlText w:val="%2."/>
+      <w:lvlJc w:val="left"/>
+      <w:pPr>
+        <w:ind w:left="1440" w:hanging="360"/>
+      </w:pPr>
+    </w:lvl>
+    <w:lvl w:ilvl="2" w:tplc="0409001B" w:tentative="1">
+      <w:start w:val="1"/>
+      <w:numFmt w:val="lowerRoman"/>
+      <w:lvlText w:val="%3."/>
+      <w:lvlJc w:val="right"/>
+      <w:pPr>
+        <w:ind w:left="2160" w:hanging="180"/>
+      </w:pPr>
+    </w:lvl>
+    <w:lvl w:ilvl="3" w:tplc="0409000F" w:tentative="1">
+      <w:start w:val="1"/>
+      <w:numFmt w:val="decimal"/>
+      <w:lvlText w:val="%4."/>
+      <w:lvlJc w:val="left"/>
+      <w:pPr>
+        <w:ind w:left="2880" w:hanging="360"/>
+      </w:pPr>
+    </w:lvl>
+    <w:lvl w:ilvl="4" w:tplc="04090019" w:tentative="1">
+      <w:start w:val="1"/>
+      <w:numFmt w:val="lowerLetter"/>
+      <w:lvlText w:val="%5."/>
+      <w:lvlJc w:val="left"/>
+      <w:pPr>
+        <w:ind w:left="3600" w:hanging="360"/>
+      </w:pPr>
+    </w:lvl>
+    <w:lvl w:ilvl="5" w:tplc="0409001B" w:tentative="1">
+      <w:start w:val="1"/>
+      <w:numFmt w:val="lowerRoman"/>
+      <w:lvlText w:val="%6."/>
+      <w:lvlJc w:val="right"/>
+      <w:pPr>
+        <w:ind w:left="4320" w:hanging="180"/>
+      </w:pPr>
+    </w:lvl>
+    <w:lvl w:ilvl="6" w:tplc="0409000F" w:tentative="1">
+      <w:start w:val="1"/>
+      <w:numFmt w:val="decimal"/>
+      <w:lvlText w:val="%7."/>
+      <w:lvlJc w:val="left"/>
+      <w:pPr>
+        <w:ind w:left="5040" w:hanging="360"/>
+      </w:pPr>
+    </w:lvl>
+    <w:lvl w:ilvl="7" w:tplc="04090019" w:tentative="1">
+      <w:start w:val="1"/>
+      <w:numFmt w:val="lowerLetter"/>
+      <w:lvlText w:val="%8."/>
+      <w:lvlJc w:val="left"/>
+      <w:pPr>
+        <w:ind w:left="5760" w:hanging="360"/>
+      </w:pPr>
+    </w:lvl>
+    <w:lvl w:ilvl="8" w:tplc="0409001B" w:tentative="1">
+      <w:start w:val="1"/>
+      <w:numFmt w:val="lowerRoman"/>
+      <w:lvlText w:val="%9."/>
+      <w:lvlJc w:val="right"/>
+      <w:pPr>
+        <w:ind w:left="6480" w:hanging="180"/>
+      </w:pPr>
+    </w:lvl>
+  </w:abstractNum>
+  <w:abstractNum w:abstractNumId="2" w15:restartNumberingAfterBreak="0">
+    <w:nsid w:val="58434A31"/>
+    <w:multiLevelType w:val="hybridMultilevel"/>
+    <w:tmpl w:val="BF26B43A"/>
+    <w:lvl w:ilvl="0" w:tplc="04090019">
+      <w:start w:val="1"/>
+      <w:numFmt w:val="lowerLetter"/>
+      <w:lvlText w:val="%1."/>
+      <w:lvlJc w:val="left"/>
+      <w:pPr>
+        <w:ind w:left="720" w:hanging="360"/>
+      </w:pPr>
+      <w:rPr>
+        <w:rFonts w:hint="default"/>
+      </w:rPr>
+    </w:lvl>
+    <w:lvl w:ilvl="1" w:tplc="04090019" w:tentative="1">
+      <w:start w:val="1"/>
+      <w:numFmt w:val="lowerLetter"/>
+      <w:lvlText w:val="%2."/>
+      <w:lvlJc w:val="left"/>
+      <w:pPr>
+        <w:ind w:left="1440" w:hanging="360"/>
+      </w:pPr>
+    </w:lvl>
+    <w:lvl w:ilvl="2" w:tplc="0409001B" w:tentative="1">
+      <w:start w:val="1"/>
+      <w:numFmt w:val="lowerRoman"/>
+      <w:lvlText w:val="%3."/>
+      <w:lvlJc w:val="right"/>
+      <w:pPr>
+        <w:ind w:left="2160" w:hanging="180"/>
+      </w:pPr>
+    </w:lvl>
+    <w:lvl w:ilvl="3" w:tplc="0409000F" w:tentative="1">
+      <w:start w:val="1"/>
+      <w:numFmt w:val="decimal"/>
+      <w:lvlText w:val="%4."/>
+      <w:lvlJc w:val="left"/>
+      <w:pPr>
+        <w:ind w:left="2880" w:hanging="360"/>
+      </w:pPr>
+    </w:lvl>
+    <w:lvl w:ilvl="4" w:tplc="04090019" w:tentative="1">
+      <w:start w:val="1"/>
+      <w:numFmt w:val="lowerLetter"/>
+      <w:lvlText w:val="%5."/>
+      <w:lvlJc w:val="left"/>
+      <w:pPr>
+        <w:ind w:left="3600" w:hanging="360"/>
+      </w:pPr>
+    </w:lvl>
+    <w:lvl w:ilvl="5" w:tplc="0409001B" w:tentative="1">
+      <w:start w:val="1"/>
+      <w:numFmt w:val="lowerRoman"/>
+      <w:lvlText w:val="%6."/>
+      <w:lvlJc w:val="right"/>
+      <w:pPr>
+        <w:ind w:left="4320" w:hanging="180"/>
+      </w:pPr>
+    </w:lvl>
+    <w:lvl w:ilvl="6" w:tplc="0409000F" w:tentative="1">
+      <w:start w:val="1"/>
+      <w:numFmt w:val="decimal"/>
+      <w:lvlText w:val="%7."/>
+      <w:lvlJc w:val="left"/>
+      <w:pPr>
+        <w:ind w:left="5040" w:hanging="360"/>
+      </w:pPr>
+    </w:lvl>
+    <w:lvl w:ilvl="7" w:tplc="04090019" w:tentative="1">
+      <w:start w:val="1"/>
+      <w:numFmt w:val="lowerLetter"/>
+      <w:lvlText w:val="%8."/>
+      <w:lvlJc w:val="left"/>
+      <w:pPr>
+        <w:ind w:left="5760" w:hanging="360"/>
+      </w:pPr>
+    </w:lvl>
+    <w:lvl w:ilvl="8" w:tplc="0409001B" w:tentative="1">
+      <w:start w:val="1"/>
+      <w:numFmt w:val="lowerRoman"/>
+      <w:lvlText w:val="%9."/>
+      <w:lvlJc w:val="right"/>
+      <w:pPr>
+        <w:ind w:left="6480" w:hanging="180"/>
+      </w:pPr>
+    </w:lvl>
+  </w:abstractNum>
+  <w:abstractNum w:abstractNumId="3" w15:restartNumberingAfterBreak="0">
+    <w:nsid w:val="5E983A4E"/>
+    <w:multiLevelType w:val="hybridMultilevel"/>
+    <w:tmpl w:val="D7184B34"/>
+    <w:lvl w:ilvl="0" w:tplc="246A3DC4">
+      <w:start w:val="1"/>
+      <w:numFmt w:val="upperRoman"/>
+      <w:lvlText w:val="%1."/>
+      <w:lvlJc w:val="left"/>
+      <w:pPr>
+        <w:ind w:left="1080" w:hanging="720"/>
+      </w:pPr>
+      <w:rPr>
+        <w:rFonts w:hint="default"/>
+      </w:rPr>
+    </w:lvl>
+    <w:lvl w:ilvl="1" w:tplc="04090019" w:tentative="1">
+      <w:start w:val="1"/>
+      <w:numFmt w:val="lowerLetter"/>
+      <w:lvlText w:val="%2."/>
+      <w:lvlJc w:val="left"/>
+      <w:pPr>
+        <w:ind w:left="1440" w:hanging="360"/>
+      </w:pPr>
+    </w:lvl>
+    <w:lvl w:ilvl="2" w:tplc="0409001B" w:tentative="1">
+      <w:start w:val="1"/>
+      <w:numFmt w:val="lowerRoman"/>
+      <w:lvlText w:val="%3."/>
+      <w:lvlJc w:val="right"/>
+      <w:pPr>
+        <w:ind w:left="2160" w:hanging="180"/>
+      </w:pPr>
+    </w:lvl>
+    <w:lvl w:ilvl="3" w:tplc="0409000F" w:tentative="1">
+      <w:start w:val="1"/>
+      <w:numFmt w:val="decimal"/>
+      <w:lvlText w:val="%4."/>
+      <w:lvlJc w:val="left"/>
+      <w:pPr>
+        <w:ind w:left="2880" w:hanging="360"/>
+      </w:pPr>
+    </w:lvl>
+    <w:lvl w:ilvl="4" w:tplc="04090019" w:tentative="1">
+      <w:start w:val="1"/>
+      <w:numFmt w:val="lowerLetter"/>
+      <w:lvlText w:val="%5."/>
+      <w:lvlJc w:val="left"/>
+      <w:pPr>
+        <w:ind w:left="3600" w:hanging="360"/>
+      </w:pPr>
+    </w:lvl>
+    <w:lvl w:ilvl="5" w:tplc="0409001B" w:tentative="1">
+      <w:start w:val="1"/>
+      <w:numFmt w:val="lowerRoman"/>
+      <w:lvlText w:val="%6."/>
+      <w:lvlJc w:val="right"/>
+      <w:pPr>
+        <w:ind w:left="4320" w:hanging="180"/>
+      </w:pPr>
+    </w:lvl>
+    <w:lvl w:ilvl="6" w:tplc="0409000F" w:tentative="1">
+      <w:start w:val="1"/>
+      <w:numFmt w:val="decimal"/>
+      <w:lvlText w:val="%7."/>
+      <w:lvlJc w:val="left"/>
+      <w:pPr>
+        <w:ind w:left="5040" w:hanging="360"/>
+      </w:pPr>
+    </w:lvl>
+    <w:lvl w:ilvl="7" w:tplc="04090019" w:tentative="1">
+      <w:start w:val="1"/>
+      <w:numFmt w:val="lowerLetter"/>
+      <w:lvlText w:val="%8."/>
+      <w:lvlJc w:val="left"/>
+      <w:pPr>
+        <w:ind w:left="5760" w:hanging="360"/>
+      </w:pPr>
+    </w:lvl>
+    <w:lvl w:ilvl="8" w:tplc="0409001B" w:tentative="1">
+      <w:start w:val="1"/>
+      <w:numFmt w:val="lowerRoman"/>
+      <w:lvlText w:val="%9."/>
+      <w:lvlJc w:val="right"/>
+      <w:pPr>
+        <w:ind w:left="6480" w:hanging="180"/>
+      </w:pPr>
+    </w:lvl>
+  </w:abstractNum>
+  <w:abstractNum w:abstractNumId="4" w15:restartNumberingAfterBreak="0">
+    <w:nsid w:val="600A31E8"/>
+    <w:multiLevelType w:val="hybridMultilevel"/>
+    <w:tmpl w:val="3474A4D8"/>
+    <w:lvl w:ilvl="0" w:tplc="04090019">
+      <w:start w:val="1"/>
+      <w:numFmt w:val="lowerLetter"/>
+      <w:lvlText w:val="%1."/>
+      <w:lvlJc w:val="left"/>
+      <w:pPr>
+        <w:ind w:left="720" w:hanging="360"/>
+      </w:pPr>
+      <w:rPr>
+        <w:rFonts w:hint="default"/>
+      </w:rPr>
+    </w:lvl>
+    <w:lvl w:ilvl="1" w:tplc="04090019" w:tentative="1">
+      <w:start w:val="1"/>
+      <w:numFmt w:val="lowerLetter"/>
+      <w:lvlText w:val="%2."/>
+      <w:lvlJc w:val="left"/>
+      <w:pPr>
+        <w:ind w:left="1440" w:hanging="360"/>
+      </w:pPr>
+    </w:lvl>
+    <w:lvl w:ilvl="2" w:tplc="0409001B" w:tentative="1">
+      <w:start w:val="1"/>
+      <w:numFmt w:val="lowerRoman"/>
+      <w:lvlText w:val="%3."/>
+      <w:lvlJc w:val="right"/>
+      <w:pPr>
+        <w:ind w:left="2160" w:hanging="180"/>
+      </w:pPr>
+    </w:lvl>
+    <w:lvl w:ilvl="3" w:tplc="0409000F" w:tentative="1">
+      <w:start w:val="1"/>
+      <w:numFmt w:val="decimal"/>
+      <w:lvlText w:val="%4."/>
+      <w:lvlJc w:val="left"/>
+      <w:pPr>
+        <w:ind w:left="2880" w:hanging="360"/>
+      </w:pPr>
+    </w:lvl>
+    <w:lvl w:ilvl="4" w:tplc="04090019" w:tentative="1">
+      <w:start w:val="1"/>
+      <w:numFmt w:val="lowerLetter"/>
+      <w:lvlText w:val="%5."/>
+      <w:lvlJc w:val="left"/>
+      <w:pPr>
+        <w:ind w:left="3600" w:hanging="360"/>
+      </w:pPr>
+    </w:lvl>
+    <w:lvl w:ilvl="5" w:tplc="0409001B" w:tentative="1">
+      <w:start w:val="1"/>
+      <w:numFmt w:val="lowerRoman"/>
+      <w:lvlText w:val="%6."/>
+      <w:lvlJc w:val="right"/>
+      <w:pPr>
+        <w:ind w:left="4320" w:hanging="180"/>
+      </w:pPr>
+    </w:lvl>
+    <w:lvl w:ilvl="6" w:tplc="0409000F" w:tentative="1">
+      <w:start w:val="1"/>
+      <w:numFmt w:val="decimal"/>
+      <w:lvlText w:val="%7."/>
+      <w:lvlJc w:val="left"/>
+      <w:pPr>
+        <w:ind w:left="5040" w:hanging="360"/>
+      </w:pPr>
+    </w:lvl>
+    <w:lvl w:ilvl="7" w:tplc="04090019" w:tentative="1">
+      <w:start w:val="1"/>
+      <w:numFmt w:val="lowerLetter"/>
+      <w:lvlText w:val="%8."/>
+      <w:lvlJc w:val="left"/>
+      <w:pPr>
+        <w:ind w:left="5760" w:hanging="360"/>
+      </w:pPr>
+    </w:lvl>
+    <w:lvl w:ilvl="8" w:tplc="0409001B" w:tentative="1">
+      <w:start w:val="1"/>
+      <w:numFmt w:val="lowerRoman"/>
+      <w:lvlText w:val="%9."/>
+      <w:lvlJc w:val="right"/>
+      <w:pPr>
+        <w:ind w:left="6480" w:hanging="180"/>
+      </w:pPr>
+    </w:lvl>
+  </w:abstractNum>
+  <w:abstractNum w:abstractNumId="5" w15:restartNumberingAfterBreak="0">
+    <w:nsid w:val="63737E31"/>
+    <w:multiLevelType w:val="hybridMultilevel"/>
+    <w:tmpl w:val="E60602D0"/>
+    <w:lvl w:ilvl="0" w:tplc="04090019">
+      <w:start w:val="1"/>
+      <w:numFmt w:val="lowerLetter"/>
+      <w:lvlText w:val="%1."/>
+      <w:lvlJc w:val="left"/>
+      <w:pPr>
+        <w:ind w:left="720" w:hanging="360"/>
+      </w:pPr>
+      <w:rPr>
+        <w:rFonts w:hint="default"/>
+      </w:rPr>
+    </w:lvl>
+    <w:lvl w:ilvl="1" w:tplc="0409001B">
+      <w:start w:val="1"/>
+      <w:numFmt w:val="lowerRoman"/>
+      <w:lvlText w:val="%2."/>
+      <w:lvlJc w:val="right"/>
+      <w:pPr>
+        <w:ind w:left="1440" w:hanging="360"/>
+      </w:pPr>
+    </w:lvl>
+    <w:lvl w:ilvl="2" w:tplc="0409001B">
+      <w:start w:val="1"/>
+      <w:numFmt w:val="lowerRoman"/>
+      <w:lvlText w:val="%3."/>
+      <w:lvlJc w:val="right"/>
+      <w:pPr>
+        <w:ind w:left="2160" w:hanging="180"/>
+      </w:pPr>
+    </w:lvl>
+    <w:lvl w:ilvl="3" w:tplc="0409000F" w:tentative="1">
+      <w:start w:val="1"/>
+      <w:numFmt w:val="decimal"/>
+      <w:lvlText w:val="%4."/>
+      <w:lvlJc w:val="left"/>
+      <w:pPr>
+        <w:ind w:left="2880" w:hanging="360"/>
+      </w:pPr>
+    </w:lvl>
+    <w:lvl w:ilvl="4" w:tplc="04090019" w:tentative="1">
+      <w:start w:val="1"/>
+      <w:numFmt w:val="lowerLetter"/>
+      <w:lvlText w:val="%5."/>
+      <w:lvlJc w:val="left"/>
+      <w:pPr>
+        <w:ind w:left="3600" w:hanging="360"/>
+      </w:pPr>
+    </w:lvl>
+    <w:lvl w:ilvl="5" w:tplc="0409001B" w:tentative="1">
+      <w:start w:val="1"/>
+      <w:numFmt w:val="lowerRoman"/>
+      <w:lvlText w:val="%6."/>
+      <w:lvlJc w:val="right"/>
+      <w:pPr>
+        <w:ind w:left="4320" w:hanging="180"/>
+      </w:pPr>
+    </w:lvl>
+    <w:lvl w:ilvl="6" w:tplc="0409000F" w:tentative="1">
+      <w:start w:val="1"/>
+      <w:numFmt w:val="decimal"/>
+      <w:lvlText w:val="%7."/>
+      <w:lvlJc w:val="left"/>
+      <w:pPr>
+        <w:ind w:left="5040" w:hanging="360"/>
+      </w:pPr>
+    </w:lvl>
+    <w:lvl w:ilvl="7" w:tplc="04090019" w:tentative="1">
+      <w:start w:val="1"/>
+      <w:numFmt w:val="lowerLetter"/>
+      <w:lvlText w:val="%8."/>
+      <w:lvlJc w:val="left"/>
+      <w:pPr>
+        <w:ind w:left="5760" w:hanging="360"/>
+      </w:pPr>
+    </w:lvl>
+    <w:lvl w:ilvl="8" w:tplc="0409001B" w:tentative="1">
+      <w:start w:val="1"/>
+      <w:numFmt w:val="lowerRoman"/>
+      <w:lvlText w:val="%9."/>
+      <w:lvlJc w:val="right"/>
+      <w:pPr>
+        <w:ind w:left="6480" w:hanging="180"/>
+      </w:pPr>
+    </w:lvl>
+  </w:abstractNum>
+  <w:abstractNum w:abstractNumId="6" w15:restartNumberingAfterBreak="0">
+    <w:nsid w:val="791868B5"/>
+    <w:multiLevelType w:val="hybridMultilevel"/>
+    <w:tmpl w:val="D1C87B6C"/>
+    <w:lvl w:ilvl="0" w:tplc="5992CF6A">
+      <w:start w:val="1"/>
+      <w:numFmt w:val="upperRoman"/>
+      <w:lvlText w:val="%1."/>
+      <w:lvlJc w:val="left"/>
+      <w:pPr>
+        <w:ind w:left="1440" w:hanging="720"/>
+      </w:pPr>
+      <w:rPr>
+        <w:rFonts w:hint="default"/>
+      </w:rPr>
+    </w:lvl>
+    <w:lvl w:ilvl="1" w:tplc="04090019" w:tentative="1">
+      <w:start w:val="1"/>
+      <w:numFmt w:val="lowerLetter"/>
+      <w:lvlText w:val="%2."/>
+      <w:lvlJc w:val="left"/>
+      <w:pPr>
+        <w:ind w:left="1800" w:hanging="360"/>
+      </w:pPr>
+    </w:lvl>
+    <w:lvl w:ilvl="2" w:tplc="0409001B" w:tentative="1">
+      <w:start w:val="1"/>
+      <w:numFmt w:val="lowerRoman"/>
+      <w:lvlText w:val="%3."/>
+      <w:lvlJc w:val="right"/>
+      <w:pPr>
+        <w:ind w:left="2520" w:hanging="180"/>
+      </w:pPr>
+    </w:lvl>
+    <w:lvl w:ilvl="3" w:tplc="0409000F" w:tentative="1">
+      <w:start w:val="1"/>
+      <w:numFmt w:val="decimal"/>
+      <w:lvlText w:val="%4."/>
+      <w:lvlJc w:val="left"/>
+      <w:pPr>
+        <w:ind w:left="3240" w:hanging="360"/>
+      </w:pPr>
+    </w:lvl>
+    <w:lvl w:ilvl="4" w:tplc="04090019" w:tentative="1">
+      <w:start w:val="1"/>
+      <w:numFmt w:val="lowerLetter"/>
+      <w:lvlText w:val="%5."/>
+      <w:lvlJc w:val="left"/>
+      <w:pPr>
+        <w:ind w:left="3960" w:hanging="360"/>
+      </w:pPr>
+    </w:lvl>
+    <w:lvl w:ilvl="5" w:tplc="0409001B" w:tentative="1">
+      <w:start w:val="1"/>
+      <w:numFmt w:val="lowerRoman"/>
+      <w:lvlText w:val="%6."/>
+      <w:lvlJc w:val="right"/>
+      <w:pPr>
+        <w:ind w:left="4680" w:hanging="180"/>
+      </w:pPr>
+    </w:lvl>
+    <w:lvl w:ilvl="6" w:tplc="0409000F" w:tentative="1">
+      <w:start w:val="1"/>
+      <w:numFmt w:val="decimal"/>
+      <w:lvlText w:val="%7."/>
+      <w:lvlJc w:val="left"/>
+      <w:pPr>
+        <w:ind w:left="5400" w:hanging="360"/>
+      </w:pPr>
+    </w:lvl>
+    <w:lvl w:ilvl="7" w:tplc="04090019" w:tentative="1">
+      <w:start w:val="1"/>
+      <w:numFmt w:val="lowerLetter"/>
+      <w:lvlText w:val="%8."/>
+      <w:lvlJc w:val="left"/>
+      <w:pPr>
+        <w:ind w:left="6120" w:hanging="360"/>
+      </w:pPr>
+    </w:lvl>
+    <w:lvl w:ilvl="8" w:tplc="0409001B" w:tentative="1">
+      <w:start w:val="1"/>
+      <w:numFmt w:val="lowerRoman"/>
+      <w:lvlText w:val="%9."/>
+      <w:lvlJc w:val="right"/>
+      <w:pPr>
+        <w:ind w:left="6840" w:hanging="180"/>
+      </w:pPr>
+    </w:lvl>
+  </w:abstractNum>
+  <w:num w:numId="1">
+    <w:abstractNumId w:val="4"/>
+  </w:num>
+  <w:num w:numId="2">
+    <w:abstractNumId w:val="1"/>
+  </w:num>
+  <w:num w:numId="3">
+    <w:abstractNumId w:val="6"/>
+  </w:num>
+  <w:num w:numId="4">
+    <w:abstractNumId w:val="3"/>
+  </w:num>
+  <w:num w:numId="5">
+    <w:abstractNumId w:val="2"/>
+  </w:num>
+  <w:num w:numId="6">
+    <w:abstractNumId w:val="0"/>
+  </w:num>
+  <w:num w:numId="7">
+    <w:abstractNumId w:val="5"/>
+  </w:num>
+</w:numbering>
 </file>
 
 <file path=word/styles.xml><?xml version="1.0" encoding="utf-8"?>
@@ -532,6 +3204,17 @@
       <w:lang w:val="es-CO"/>
     </w:rPr>
   </w:style>
+  <w:style w:type="paragraph" w:styleId="ListParagraph">
+    <w:name w:val="List Paragraph"/>
+    <w:basedOn w:val="Normal"/>
+    <w:uiPriority w:val="34"/>
+    <w:qFormat/>
+    <w:rsid w:val="00E97D55"/>
+    <w:pPr>
+      <w:ind w:left="720"/>
+      <w:contextualSpacing/>
+    </w:pPr>
+  </w:style>
 </w:styles>
 </file>
 

</xml_diff>

<commit_message>
Added the updated Class Diagram
</commit_message>
<xml_diff>
--- a/docs/Context.docx
+++ b/docs/Context.docx
@@ -1,10 +1,10 @@
 
 <file path=word/document.xml><?xml version="1.0" encoding="utf-8"?>
-<w:document xmlns:wpc="http://schemas.microsoft.com/office/word/2010/wordprocessingCanvas" xmlns:cx="http://schemas.microsoft.com/office/drawing/2014/chartex" xmlns:cx1="http://schemas.microsoft.com/office/drawing/2015/9/8/chartex" xmlns:cx2="http://schemas.microsoft.com/office/drawing/2015/10/21/chartex" xmlns:cx3="http://schemas.microsoft.com/office/drawing/2016/5/9/chartex" xmlns:cx4="http://schemas.microsoft.com/office/drawing/2016/5/10/chartex" xmlns:cx5="http://schemas.microsoft.com/office/drawing/2016/5/11/chartex" xmlns:cx6="http://schemas.microsoft.com/office/drawing/2016/5/12/chartex" xmlns:cx7="http://schemas.microsoft.com/office/drawing/2016/5/13/chartex" xmlns:cx8="http://schemas.microsoft.com/office/drawing/2016/5/14/chartex" xmlns:mc="http://schemas.openxmlformats.org/markup-compatibility/2006" xmlns:aink="http://schemas.microsoft.com/office/drawing/2016/ink" xmlns:am3d="http://schemas.microsoft.com/office/drawing/2017/model3d" xmlns:o="urn:schemas-microsoft-com:office:office" xmlns:r="http://schemas.openxmlformats.org/officeDocument/2006/relationships" xmlns:m="http://schemas.openxmlformats.org/officeDocument/2006/math" xmlns:v="urn:schemas-microsoft-com:vml" xmlns:wp14="http://schemas.microsoft.com/office/word/2010/wordprocessingDrawing" xmlns:wp="http://schemas.openxmlformats.org/drawingml/2006/wordprocessingDrawing" xmlns:w10="urn:schemas-microsoft-com:office:word" xmlns:w="http://schemas.openxmlformats.org/wordprocessingml/2006/main" xmlns:w14="http://schemas.microsoft.com/office/word/2010/wordml" xmlns:w15="http://schemas.microsoft.com/office/word/2012/wordml" xmlns:w16cid="http://schemas.microsoft.com/office/word/2016/wordml/cid" xmlns:w16se="http://schemas.microsoft.com/office/word/2015/wordml/symex" xmlns:wpg="http://schemas.microsoft.com/office/word/2010/wordprocessingGroup" xmlns:wpi="http://schemas.microsoft.com/office/word/2010/wordprocessingInk" xmlns:wne="http://schemas.microsoft.com/office/word/2006/wordml" xmlns:wps="http://schemas.microsoft.com/office/word/2010/wordprocessingShape" mc:Ignorable="w14 w15 w16se w16cid wp14">
+<w:document xmlns:wpc="http://schemas.microsoft.com/office/word/2010/wordprocessingCanvas" xmlns:mc="http://schemas.openxmlformats.org/markup-compatibility/2006" xmlns:o="urn:schemas-microsoft-com:office:office" xmlns:r="http://schemas.openxmlformats.org/officeDocument/2006/relationships" xmlns:m="http://schemas.openxmlformats.org/officeDocument/2006/math" xmlns:v="urn:schemas-microsoft-com:vml" xmlns:wp14="http://schemas.microsoft.com/office/word/2010/wordprocessingDrawing" xmlns:wp="http://schemas.openxmlformats.org/drawingml/2006/wordprocessingDrawing" xmlns:w10="urn:schemas-microsoft-com:office:word" xmlns:w="http://schemas.openxmlformats.org/wordprocessingml/2006/main" xmlns:w14="http://schemas.microsoft.com/office/word/2010/wordml" xmlns:w15="http://schemas.microsoft.com/office/word/2012/wordml" xmlns:wpg="http://schemas.microsoft.com/office/word/2010/wordprocessingGroup" xmlns:wpi="http://schemas.microsoft.com/office/word/2010/wordprocessingInk" xmlns:wne="http://schemas.microsoft.com/office/word/2006/wordml" xmlns:wps="http://schemas.microsoft.com/office/word/2010/wordprocessingShape" mc:Ignorable="w14 w15 wp14">
   <w:body>
     <w:p>
       <w:pPr>
-        <w:pStyle w:val="Title"/>
+        <w:pStyle w:val="Puesto"/>
         <w:rPr>
           <w:lang w:val="en-US"/>
         </w:rPr>
@@ -103,7 +103,25 @@
           <w:sz w:val="24"/>
           <w:lang w:val="en-US"/>
         </w:rPr>
-        <w:t xml:space="preserve"> money and the manager discovered a great flaw in the trust of WeTrust employees. Overwhelmed by the situation, he decided to contact a trained team at Icesi University to help him identify in which sections of his company trust is most affected, and in this way, prevent another similar crisis from happening again. He wants to know how </w:t>
+        <w:t xml:space="preserve"> money and the manager discovered a great flaw in the trust of WeTrust employees. Overwhelmed by the situation, he decided to contact a trained team at </w:t>
+      </w:r>
+      <w:proofErr w:type="spellStart"/>
+      <w:r>
+        <w:rPr>
+          <w:rFonts w:ascii="Arial" w:hAnsi="Arial" w:cs="Arial"/>
+          <w:sz w:val="24"/>
+          <w:lang w:val="en-US"/>
+        </w:rPr>
+        <w:t>Icesi</w:t>
+      </w:r>
+      <w:proofErr w:type="spellEnd"/>
+      <w:r>
+        <w:rPr>
+          <w:rFonts w:ascii="Arial" w:hAnsi="Arial" w:cs="Arial"/>
+          <w:sz w:val="24"/>
+          <w:lang w:val="en-US"/>
+        </w:rPr>
+        <w:t xml:space="preserve"> University to help him identify in which sections of his company trust is most affected, and in this way, prevent another similar crisis from happening again. He wants to know how </w:t>
       </w:r>
       <w:r>
         <w:rPr>
@@ -161,8 +179,6 @@
         </w:rPr>
         <w:t>any time</w:t>
       </w:r>
-      <w:bookmarkStart w:id="0" w:name="_GoBack"/>
-      <w:bookmarkEnd w:id="0"/>
       <w:r>
         <w:rPr>
           <w:rFonts w:ascii="Arial" w:hAnsi="Arial" w:cs="Arial"/>
@@ -202,7 +218,7 @@
     </w:p>
     <w:p>
       <w:pPr>
-        <w:pStyle w:val="ListParagraph"/>
+        <w:pStyle w:val="Prrafodelista"/>
         <w:numPr>
           <w:ilvl w:val="0"/>
           <w:numId w:val="1"/>
@@ -233,7 +249,7 @@
     </w:p>
     <w:p>
       <w:pPr>
-        <w:pStyle w:val="ListParagraph"/>
+        <w:pStyle w:val="Prrafodelista"/>
         <w:numPr>
           <w:ilvl w:val="0"/>
           <w:numId w:val="1"/>
@@ -282,7 +298,7 @@
     </w:p>
     <w:p>
       <w:pPr>
-        <w:pStyle w:val="ListParagraph"/>
+        <w:pStyle w:val="Prrafodelista"/>
         <w:numPr>
           <w:ilvl w:val="0"/>
           <w:numId w:val="7"/>
@@ -329,7 +345,7 @@
     </w:p>
     <w:p>
       <w:pPr>
-        <w:pStyle w:val="ListParagraph"/>
+        <w:pStyle w:val="Prrafodelista"/>
         <w:numPr>
           <w:ilvl w:val="0"/>
           <w:numId w:val="7"/>
@@ -429,7 +445,6 @@
           <w:sz w:val="24"/>
           <w:lang w:val="en-US"/>
         </w:rPr>
-        <w:lastRenderedPageBreak/>
         <w:t>Example</w:t>
       </w:r>
       <w:r>
@@ -456,7 +471,7 @@
           <w:rFonts w:ascii="Arial" w:hAnsi="Arial" w:cs="Arial"/>
           <w:noProof/>
           <w:sz w:val="24"/>
-          <w:lang w:val="en-US"/>
+          <w:lang w:eastAsia="es-CO"/>
         </w:rPr>
         <mc:AlternateContent>
           <mc:Choice Requires="wps">
@@ -521,7 +536,7 @@
           </mc:Choice>
           <mc:Fallback>
             <w:pict>
-              <v:line w14:anchorId="6E98D448" id="Straight Connector 4" o:spid="_x0000_s1026" style="position:absolute;flip:x y;z-index:251663360;visibility:visible;mso-wrap-style:square;mso-width-percent:0;mso-height-percent:0;mso-wrap-distance-left:9pt;mso-wrap-distance-top:0;mso-wrap-distance-right:9pt;mso-wrap-distance-bottom:0;mso-position-horizontal:absolute;mso-position-horizontal-relative:margin;mso-position-vertical:absolute;mso-position-vertical-relative:text;mso-width-percent:0;mso-height-percent:0;mso-width-relative:margin;mso-height-relative:margin" from="148.05pt,.25pt" to="148.4pt,81.4pt" o:gfxdata="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" strokecolor="#00b050" strokeweight="1.5pt">
+              <v:line w14:anchorId="69140ABF" id="Straight Connector 4" o:spid="_x0000_s1026" style="position:absolute;flip:x y;z-index:251663360;visibility:visible;mso-wrap-style:square;mso-width-percent:0;mso-height-percent:0;mso-wrap-distance-left:9pt;mso-wrap-distance-top:0;mso-wrap-distance-right:9pt;mso-wrap-distance-bottom:0;mso-position-horizontal:absolute;mso-position-horizontal-relative:margin;mso-position-vertical:absolute;mso-position-vertical-relative:text;mso-width-percent:0;mso-height-percent:0;mso-width-relative:margin;mso-height-relative:margin" from="148.05pt,.25pt" to="148.4pt,81.4pt" o:gfxdata="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" strokecolor="#00b050" strokeweight="1.5pt">
                 <v:stroke joinstyle="miter"/>
                 <w10:wrap anchorx="margin"/>
               </v:line>
@@ -534,7 +549,7 @@
           <w:rFonts w:ascii="Arial" w:hAnsi="Arial" w:cs="Arial"/>
           <w:noProof/>
           <w:sz w:val="24"/>
-          <w:lang w:val="en-US"/>
+          <w:lang w:eastAsia="es-CO"/>
         </w:rPr>
         <mc:AlternateContent>
           <mc:Choice Requires="wps">
@@ -599,7 +614,7 @@
           </mc:Choice>
           <mc:Fallback>
             <w:pict>
-              <v:line w14:anchorId="3921E533" id="Straight Connector 3" o:spid="_x0000_s1026" style="position:absolute;flip:x y;z-index:251661312;visibility:visible;mso-wrap-style:square;mso-width-percent:0;mso-height-percent:0;mso-wrap-distance-left:9pt;mso-wrap-distance-top:0;mso-wrap-distance-right:9pt;mso-wrap-distance-bottom:0;mso-position-horizontal:absolute;mso-position-horizontal-relative:margin;mso-position-vertical:absolute;mso-position-vertical-relative:text;mso-width-percent:0;mso-height-percent:0;mso-width-relative:margin;mso-height-relative:margin" from="71.5pt,.25pt" to="71.85pt,81.4pt" o:gfxdata="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" strokecolor="yellow" strokeweight="1.5pt">
+              <v:line w14:anchorId="68A86991" id="Straight Connector 3" o:spid="_x0000_s1026" style="position:absolute;flip:x y;z-index:251661312;visibility:visible;mso-wrap-style:square;mso-width-percent:0;mso-height-percent:0;mso-wrap-distance-left:9pt;mso-wrap-distance-top:0;mso-wrap-distance-right:9pt;mso-wrap-distance-bottom:0;mso-position-horizontal:absolute;mso-position-horizontal-relative:margin;mso-position-vertical:absolute;mso-position-vertical-relative:text;mso-width-percent:0;mso-height-percent:0;mso-width-relative:margin;mso-height-relative:margin" from="71.5pt,.25pt" to="71.85pt,81.4pt" o:gfxdata="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" strokecolor="yellow" strokeweight="1.5pt">
                 <v:stroke joinstyle="miter"/>
                 <w10:wrap anchorx="margin"/>
               </v:line>
@@ -612,7 +627,7 @@
           <w:rFonts w:ascii="Arial" w:hAnsi="Arial" w:cs="Arial"/>
           <w:noProof/>
           <w:sz w:val="24"/>
-          <w:lang w:val="en-US"/>
+          <w:lang w:eastAsia="es-CO"/>
         </w:rPr>
         <mc:AlternateContent>
           <mc:Choice Requires="wps">
@@ -677,7 +692,7 @@
           </mc:Choice>
           <mc:Fallback>
             <w:pict>
-              <v:line w14:anchorId="193CBFD7" id="Straight Connector 2" o:spid="_x0000_s1026" style="position:absolute;flip:x y;z-index:251659264;visibility:visible;mso-wrap-style:square;mso-width-percent:0;mso-height-percent:0;mso-wrap-distance-left:9pt;mso-wrap-distance-top:0;mso-wrap-distance-right:9pt;mso-wrap-distance-bottom:0;mso-position-horizontal:left;mso-position-horizontal-relative:margin;mso-position-vertical:absolute;mso-position-vertical-relative:text;mso-width-percent:0;mso-height-percent:0;mso-width-relative:margin;mso-height-relative:margin" from="0,.7pt" to=".35pt,81.9pt" o:gfxdata="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" strokecolor="red" strokeweight="1.5pt">
+              <v:line w14:anchorId="5B32DB86" id="Straight Connector 2" o:spid="_x0000_s1026" style="position:absolute;flip:x y;z-index:251659264;visibility:visible;mso-wrap-style:square;mso-width-percent:0;mso-height-percent:0;mso-wrap-distance-left:9pt;mso-wrap-distance-top:0;mso-wrap-distance-right:9pt;mso-wrap-distance-bottom:0;mso-position-horizontal:left;mso-position-horizontal-relative:margin;mso-position-vertical:absolute;mso-position-vertical-relative:text;mso-width-percent:0;mso-height-percent:0;mso-width-relative:margin;mso-height-relative:margin" from="0,.7pt" to=".35pt,81.9pt" o:gfxdata="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" strokecolor="red" strokeweight="1.5pt">
                 <v:stroke joinstyle="miter"/>
                 <w10:wrap anchorx="margin"/>
               </v:line>
@@ -828,7 +843,7 @@
           <w:rFonts w:ascii="Arial" w:hAnsi="Arial" w:cs="Arial"/>
           <w:noProof/>
           <w:sz w:val="24"/>
-          <w:lang w:val="en-US"/>
+          <w:lang w:eastAsia="es-CO"/>
         </w:rPr>
         <mc:AlternateContent>
           <mc:Choice Requires="wps">
@@ -1272,7 +1287,7 @@
           <w:rFonts w:ascii="Arial" w:hAnsi="Arial" w:cs="Arial"/>
           <w:noProof/>
           <w:sz w:val="24"/>
-          <w:lang w:val="en-US"/>
+          <w:lang w:eastAsia="es-CO"/>
         </w:rPr>
         <mc:AlternateContent>
           <mc:Choice Requires="wps">
@@ -1337,7 +1352,7 @@
           </mc:Choice>
           <mc:Fallback>
             <w:pict>
-              <v:line w14:anchorId="49A03262" id="Straight Connector 9" o:spid="_x0000_s1026" style="position:absolute;flip:y;z-index:251672576;visibility:visible;mso-wrap-style:square;mso-width-percent:0;mso-height-percent:0;mso-wrap-distance-left:9pt;mso-wrap-distance-top:0;mso-wrap-distance-right:9pt;mso-wrap-distance-bottom:0;mso-position-horizontal:absolute;mso-position-horizontal-relative:margin;mso-position-vertical:absolute;mso-position-vertical-relative:text;mso-width-percent:0;mso-height-percent:0;mso-width-relative:margin;mso-height-relative:margin" from="299.45pt,94.1pt" to="358.5pt,98.15pt" o:gfxdata="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" strokecolor="yellow" strokeweight="1.5pt">
+              <v:line w14:anchorId="70D4A2C8" id="Straight Connector 9" o:spid="_x0000_s1026" style="position:absolute;flip:y;z-index:251672576;visibility:visible;mso-wrap-style:square;mso-width-percent:0;mso-height-percent:0;mso-wrap-distance-left:9pt;mso-wrap-distance-top:0;mso-wrap-distance-right:9pt;mso-wrap-distance-bottom:0;mso-position-horizontal:absolute;mso-position-horizontal-relative:margin;mso-position-vertical:absolute;mso-position-vertical-relative:text;mso-width-percent:0;mso-height-percent:0;mso-width-relative:margin;mso-height-relative:margin" from="299.45pt,94.1pt" to="358.5pt,98.15pt" o:gfxdata="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" strokecolor="yellow" strokeweight="1.5pt">
                 <v:stroke joinstyle="miter"/>
                 <w10:wrap anchorx="margin"/>
               </v:line>
@@ -1350,7 +1365,7 @@
           <w:rFonts w:ascii="Arial" w:hAnsi="Arial" w:cs="Arial"/>
           <w:noProof/>
           <w:sz w:val="24"/>
-          <w:lang w:val="en-US"/>
+          <w:lang w:eastAsia="es-CO"/>
         </w:rPr>
         <mc:AlternateContent>
           <mc:Choice Requires="wps">
@@ -1415,7 +1430,7 @@
           </mc:Choice>
           <mc:Fallback>
             <w:pict>
-              <v:line w14:anchorId="0BFD874F" id="Straight Connector 10" o:spid="_x0000_s1026" style="position:absolute;flip:y;z-index:251674624;visibility:visible;mso-wrap-style:square;mso-width-percent:0;mso-height-percent:0;mso-wrap-distance-left:9pt;mso-wrap-distance-top:0;mso-wrap-distance-right:9pt;mso-wrap-distance-bottom:0;mso-position-horizontal:absolute;mso-position-horizontal-relative:margin;mso-position-vertical:absolute;mso-position-vertical-relative:text;mso-width-percent:0;mso-height-percent:0;mso-width-relative:margin;mso-height-relative:margin" from="292.55pt,34.1pt" to="362.3pt,89.9pt" o:gfxdata="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" strokecolor="#00b050" strokeweight="1.5pt">
+              <v:line w14:anchorId="67002FBC" id="Straight Connector 10" o:spid="_x0000_s1026" style="position:absolute;flip:y;z-index:251674624;visibility:visible;mso-wrap-style:square;mso-width-percent:0;mso-height-percent:0;mso-wrap-distance-left:9pt;mso-wrap-distance-top:0;mso-wrap-distance-right:9pt;mso-wrap-distance-bottom:0;mso-position-horizontal:absolute;mso-position-horizontal-relative:margin;mso-position-vertical:absolute;mso-position-vertical-relative:text;mso-width-percent:0;mso-height-percent:0;mso-width-relative:margin;mso-height-relative:margin" from="292.55pt,34.1pt" to="362.3pt,89.9pt" o:gfxdata="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" strokecolor="#00b050" strokeweight="1.5pt">
                 <v:stroke joinstyle="miter"/>
                 <w10:wrap anchorx="margin"/>
               </v:line>
@@ -1428,7 +1443,7 @@
           <w:rFonts w:ascii="Arial" w:hAnsi="Arial" w:cs="Arial"/>
           <w:noProof/>
           <w:sz w:val="24"/>
-          <w:lang w:val="en-US"/>
+          <w:lang w:eastAsia="es-CO"/>
         </w:rPr>
         <mc:AlternateContent>
           <mc:Choice Requires="wps">
@@ -1493,7 +1508,7 @@
           </mc:Choice>
           <mc:Fallback>
             <w:pict>
-              <v:line w14:anchorId="33C9CD10" id="Straight Connector 11" o:spid="_x0000_s1026" style="position:absolute;flip:x y;z-index:251676672;visibility:visible;mso-wrap-style:square;mso-width-percent:0;mso-height-percent:0;mso-wrap-distance-left:9pt;mso-wrap-distance-top:0;mso-wrap-distance-right:9pt;mso-wrap-distance-bottom:0;mso-position-horizontal:absolute;mso-position-horizontal-relative:margin;mso-position-vertical:absolute;mso-position-vertical-relative:text;mso-width-percent:0;mso-height-percent:0;mso-width-relative:margin;mso-height-relative:margin" from="287.95pt,24.4pt" to="359pt,25.75pt" o:gfxdata="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" strokecolor="red" strokeweight="1.5pt">
+              <v:line w14:anchorId="3E1F8985" id="Straight Connector 11" o:spid="_x0000_s1026" style="position:absolute;flip:x y;z-index:251676672;visibility:visible;mso-wrap-style:square;mso-width-percent:0;mso-height-percent:0;mso-wrap-distance-left:9pt;mso-wrap-distance-top:0;mso-wrap-distance-right:9pt;mso-wrap-distance-bottom:0;mso-position-horizontal:absolute;mso-position-horizontal-relative:margin;mso-position-vertical:absolute;mso-position-vertical-relative:text;mso-width-percent:0;mso-height-percent:0;mso-width-relative:margin;mso-height-relative:margin" from="287.95pt,24.4pt" to="359pt,25.75pt" o:gfxdata="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" strokecolor="red" strokeweight="1.5pt">
                 <v:stroke joinstyle="miter"/>
                 <w10:wrap anchorx="margin"/>
               </v:line>
@@ -1506,7 +1521,7 @@
           <w:rFonts w:ascii="Arial" w:hAnsi="Arial" w:cs="Arial"/>
           <w:noProof/>
           <w:sz w:val="24"/>
-          <w:lang w:val="en-US"/>
+          <w:lang w:eastAsia="es-CO"/>
         </w:rPr>
         <mc:AlternateContent>
           <mc:Choice Requires="wps">
@@ -1625,7 +1640,7 @@
           <w:rFonts w:ascii="Arial" w:hAnsi="Arial" w:cs="Arial"/>
           <w:noProof/>
           <w:sz w:val="24"/>
-          <w:lang w:val="en-US"/>
+          <w:lang w:eastAsia="es-CO"/>
         </w:rPr>
         <mc:AlternateContent>
           <mc:Choice Requires="wps">
@@ -1744,7 +1759,7 @@
           <w:rFonts w:ascii="Arial" w:hAnsi="Arial" w:cs="Arial"/>
           <w:noProof/>
           <w:sz w:val="24"/>
-          <w:lang w:val="en-US"/>
+          <w:lang w:eastAsia="es-CO"/>
         </w:rPr>
         <mc:AlternateContent>
           <mc:Choice Requires="wps">
@@ -1809,7 +1824,7 @@
           </mc:Choice>
           <mc:Fallback>
             <w:pict>
-              <v:line w14:anchorId="70DFAE17" id="Straight Connector 12" o:spid="_x0000_s1026" style="position:absolute;flip:x y;z-index:251678720;visibility:visible;mso-wrap-style:square;mso-width-percent:0;mso-height-percent:0;mso-wrap-distance-left:9pt;mso-wrap-distance-top:0;mso-wrap-distance-right:9pt;mso-wrap-distance-bottom:0;mso-position-horizontal:absolute;mso-position-horizontal-relative:margin;mso-position-vertical:absolute;mso-position-vertical-relative:text;mso-width-percent:0;mso-height-percent:0;mso-width-relative:margin;mso-height-relative:margin" from="275pt,39.15pt" to="279.6pt,88.05pt" o:gfxdata="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" strokecolor="#00b050" strokeweight="1.5pt">
+              <v:line w14:anchorId="5B020C73" id="Straight Connector 12" o:spid="_x0000_s1026" style="position:absolute;flip:x y;z-index:251678720;visibility:visible;mso-wrap-style:square;mso-width-percent:0;mso-height-percent:0;mso-wrap-distance-left:9pt;mso-wrap-distance-top:0;mso-wrap-distance-right:9pt;mso-wrap-distance-bottom:0;mso-position-horizontal:absolute;mso-position-horizontal-relative:margin;mso-position-vertical:absolute;mso-position-vertical-relative:text;mso-width-percent:0;mso-height-percent:0;mso-width-relative:margin;mso-height-relative:margin" from="275pt,39.15pt" to="279.6pt,88.05pt" o:gfxdata="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" strokecolor="#00b050" strokeweight="1.5pt">
                 <v:stroke joinstyle="miter"/>
                 <w10:wrap anchorx="margin"/>
               </v:line>
@@ -1822,7 +1837,7 @@
           <w:rFonts w:ascii="Arial" w:hAnsi="Arial" w:cs="Arial"/>
           <w:noProof/>
           <w:sz w:val="24"/>
-          <w:lang w:val="en-US"/>
+          <w:lang w:eastAsia="es-CO"/>
         </w:rPr>
         <mc:AlternateContent>
           <mc:Choice Requires="wps">
@@ -1887,7 +1902,7 @@
           </mc:Choice>
           <mc:Fallback>
             <w:pict>
-              <v:line w14:anchorId="73FB5CD9" id="Straight Connector 13" o:spid="_x0000_s1026" style="position:absolute;flip:x y;z-index:251680768;visibility:visible;mso-wrap-style:square;mso-width-percent:0;mso-height-percent:0;mso-wrap-distance-left:9pt;mso-wrap-distance-top:0;mso-wrap-distance-right:9pt;mso-wrap-distance-bottom:0;mso-position-horizontal:absolute;mso-position-horizontal-relative:margin;mso-position-vertical:absolute;mso-position-vertical-relative:text;mso-width-percent:0;mso-height-percent:0;mso-width-relative:margin;mso-height-relative:margin" from="376.1pt,39.15pt" to="376.1pt,76.95pt" o:gfxdata="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" strokecolor="#00b050" strokeweight="1.5pt">
+              <v:line w14:anchorId="6E589A99" id="Straight Connector 13" o:spid="_x0000_s1026" style="position:absolute;flip:x y;z-index:251680768;visibility:visible;mso-wrap-style:square;mso-width-percent:0;mso-height-percent:0;mso-wrap-distance-left:9pt;mso-wrap-distance-top:0;mso-wrap-distance-right:9pt;mso-wrap-distance-bottom:0;mso-position-horizontal:absolute;mso-position-horizontal-relative:margin;mso-position-vertical:absolute;mso-position-vertical-relative:text;mso-width-percent:0;mso-height-percent:0;mso-width-relative:margin;mso-height-relative:margin" from="376.1pt,39.15pt" to="376.1pt,76.95pt" o:gfxdata="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" strokecolor="#00b050" strokeweight="1.5pt">
                 <v:stroke joinstyle="miter"/>
                 <w10:wrap anchorx="margin"/>
               </v:line>
@@ -1900,7 +1915,7 @@
           <w:rFonts w:ascii="Arial" w:hAnsi="Arial" w:cs="Arial"/>
           <w:noProof/>
           <w:sz w:val="24"/>
-          <w:lang w:val="en-US"/>
+          <w:lang w:eastAsia="es-CO"/>
         </w:rPr>
         <mc:AlternateContent>
           <mc:Choice Requires="wps">
@@ -2092,7 +2107,7 @@
 </file>
 
 <file path=word/numbering.xml><?xml version="1.0" encoding="utf-8"?>
-<w:numbering xmlns:wpc="http://schemas.microsoft.com/office/word/2010/wordprocessingCanvas" xmlns:cx="http://schemas.microsoft.com/office/drawing/2014/chartex" xmlns:cx1="http://schemas.microsoft.com/office/drawing/2015/9/8/chartex" xmlns:cx2="http://schemas.microsoft.com/office/drawing/2015/10/21/chartex" xmlns:cx3="http://schemas.microsoft.com/office/drawing/2016/5/9/chartex" xmlns:cx4="http://schemas.microsoft.com/office/drawing/2016/5/10/chartex" xmlns:cx5="http://schemas.microsoft.com/office/drawing/2016/5/11/chartex" xmlns:cx6="http://schemas.microsoft.com/office/drawing/2016/5/12/chartex" xmlns:cx7="http://schemas.microsoft.com/office/drawing/2016/5/13/chartex" xmlns:cx8="http://schemas.microsoft.com/office/drawing/2016/5/14/chartex" xmlns:mc="http://schemas.openxmlformats.org/markup-compatibility/2006" xmlns:aink="http://schemas.microsoft.com/office/drawing/2016/ink" xmlns:am3d="http://schemas.microsoft.com/office/drawing/2017/model3d" xmlns:o="urn:schemas-microsoft-com:office:office" xmlns:r="http://schemas.openxmlformats.org/officeDocument/2006/relationships" xmlns:m="http://schemas.openxmlformats.org/officeDocument/2006/math" xmlns:v="urn:schemas-microsoft-com:vml" xmlns:wp14="http://schemas.microsoft.com/office/word/2010/wordprocessingDrawing" xmlns:wp="http://schemas.openxmlformats.org/drawingml/2006/wordprocessingDrawing" xmlns:w10="urn:schemas-microsoft-com:office:word" xmlns:w="http://schemas.openxmlformats.org/wordprocessingml/2006/main" xmlns:w14="http://schemas.microsoft.com/office/word/2010/wordml" xmlns:w15="http://schemas.microsoft.com/office/word/2012/wordml" xmlns:w16cid="http://schemas.microsoft.com/office/word/2016/wordml/cid" xmlns:w16se="http://schemas.microsoft.com/office/word/2015/wordml/symex" xmlns:wpg="http://schemas.microsoft.com/office/word/2010/wordprocessingGroup" xmlns:wpi="http://schemas.microsoft.com/office/word/2010/wordprocessingInk" xmlns:wne="http://schemas.microsoft.com/office/word/2006/wordml" xmlns:wps="http://schemas.microsoft.com/office/word/2010/wordprocessingShape" mc:Ignorable="w14 w15 w16se w16cid wp14">
+<w:numbering xmlns:wpc="http://schemas.microsoft.com/office/word/2010/wordprocessingCanvas" xmlns:mc="http://schemas.openxmlformats.org/markup-compatibility/2006" xmlns:o="urn:schemas-microsoft-com:office:office" xmlns:r="http://schemas.openxmlformats.org/officeDocument/2006/relationships" xmlns:m="http://schemas.openxmlformats.org/officeDocument/2006/math" xmlns:v="urn:schemas-microsoft-com:vml" xmlns:wp14="http://schemas.microsoft.com/office/word/2010/wordprocessingDrawing" xmlns:wp="http://schemas.openxmlformats.org/drawingml/2006/wordprocessingDrawing" xmlns:w10="urn:schemas-microsoft-com:office:word" xmlns:w="http://schemas.openxmlformats.org/wordprocessingml/2006/main" xmlns:w14="http://schemas.microsoft.com/office/word/2010/wordml" xmlns:w15="http://schemas.microsoft.com/office/word/2012/wordml" xmlns:wpg="http://schemas.microsoft.com/office/word/2010/wordprocessingGroup" xmlns:wpi="http://schemas.microsoft.com/office/word/2010/wordprocessingInk" xmlns:wne="http://schemas.microsoft.com/office/word/2006/wordml" xmlns:wps="http://schemas.microsoft.com/office/word/2010/wordprocessingShape" mc:Ignorable="w14 w15 wp14">
   <w:abstractNum w:abstractNumId="0" w15:restartNumberingAfterBreak="0">
     <w:nsid w:val="388D3C92"/>
     <w:multiLevelType w:val="hybridMultilevel"/>
@@ -2741,7 +2756,7 @@
 </file>
 
 <file path=word/styles.xml><?xml version="1.0" encoding="utf-8"?>
-<w:styles xmlns:mc="http://schemas.openxmlformats.org/markup-compatibility/2006" xmlns:r="http://schemas.openxmlformats.org/officeDocument/2006/relationships" xmlns:w="http://schemas.openxmlformats.org/wordprocessingml/2006/main" xmlns:w14="http://schemas.microsoft.com/office/word/2010/wordml" xmlns:w15="http://schemas.microsoft.com/office/word/2012/wordml" xmlns:w16cid="http://schemas.microsoft.com/office/word/2016/wordml/cid" xmlns:w16se="http://schemas.microsoft.com/office/word/2015/wordml/symex" mc:Ignorable="w14 w15 w16se w16cid">
+<w:styles xmlns:mc="http://schemas.openxmlformats.org/markup-compatibility/2006" xmlns:r="http://schemas.openxmlformats.org/officeDocument/2006/relationships" xmlns:w="http://schemas.openxmlformats.org/wordprocessingml/2006/main" xmlns:w14="http://schemas.microsoft.com/office/word/2010/wordml" xmlns:w15="http://schemas.microsoft.com/office/word/2012/wordml" mc:Ignorable="w14 w15">
   <w:docDefaults>
     <w:rPrDefault>
       <w:rPr>
@@ -2757,7 +2772,7 @@
       </w:pPr>
     </w:pPrDefault>
   </w:docDefaults>
-  <w:latentStyles w:defLockedState="0" w:defUIPriority="99" w:defSemiHidden="0" w:defUnhideWhenUsed="0" w:defQFormat="0" w:count="375">
+  <w:latentStyles w:defLockedState="0" w:defUIPriority="99" w:defSemiHidden="0" w:defUnhideWhenUsed="0" w:defQFormat="0" w:count="371">
     <w:lsdException w:name="Normal" w:uiPriority="0" w:qFormat="1"/>
     <w:lsdException w:name="heading 1" w:uiPriority="9" w:qFormat="1"/>
     <w:lsdException w:name="heading 2" w:semiHidden="1" w:uiPriority="9" w:unhideWhenUsed="1" w:qFormat="1"/>
@@ -3129,10 +3144,6 @@
     <w:lsdException w:name="List Table 5 Dark Accent 6" w:uiPriority="50"/>
     <w:lsdException w:name="List Table 6 Colorful Accent 6" w:uiPriority="51"/>
     <w:lsdException w:name="List Table 7 Colorful Accent 6" w:uiPriority="52"/>
-    <w:lsdException w:name="Mention" w:semiHidden="1" w:unhideWhenUsed="1"/>
-    <w:lsdException w:name="Smart Hyperlink" w:semiHidden="1" w:unhideWhenUsed="1"/>
-    <w:lsdException w:name="Hashtag" w:semiHidden="1" w:unhideWhenUsed="1"/>
-    <w:lsdException w:name="Unresolved Mention" w:semiHidden="1" w:unhideWhenUsed="1"/>
   </w:latentStyles>
   <w:style w:type="paragraph" w:default="1" w:styleId="Normal">
     <w:name w:val="Normal"/>
@@ -3141,13 +3152,13 @@
       <w:lang w:val="es-CO"/>
     </w:rPr>
   </w:style>
-  <w:style w:type="character" w:default="1" w:styleId="DefaultParagraphFont">
+  <w:style w:type="character" w:default="1" w:styleId="Fuentedeprrafopredeter">
     <w:name w:val="Default Paragraph Font"/>
     <w:uiPriority w:val="1"/>
     <w:semiHidden/>
     <w:unhideWhenUsed/>
   </w:style>
-  <w:style w:type="table" w:default="1" w:styleId="TableNormal">
+  <w:style w:type="table" w:default="1" w:styleId="Tablanormal">
     <w:name w:val="Normal Table"/>
     <w:uiPriority w:val="99"/>
     <w:semiHidden/>
@@ -3162,17 +3173,17 @@
       </w:tblCellMar>
     </w:tblPr>
   </w:style>
-  <w:style w:type="numbering" w:default="1" w:styleId="NoList">
+  <w:style w:type="numbering" w:default="1" w:styleId="Sinlista">
     <w:name w:val="No List"/>
     <w:uiPriority w:val="99"/>
     <w:semiHidden/>
     <w:unhideWhenUsed/>
   </w:style>
-  <w:style w:type="paragraph" w:styleId="Title">
+  <w:style w:type="paragraph" w:styleId="Puesto">
     <w:name w:val="Title"/>
     <w:basedOn w:val="Normal"/>
     <w:next w:val="Normal"/>
-    <w:link w:val="TitleChar"/>
+    <w:link w:val="PuestoCar"/>
     <w:uiPriority w:val="10"/>
     <w:qFormat/>
     <w:rsid w:val="00E67757"/>
@@ -3189,10 +3200,10 @@
       <w:szCs w:val="56"/>
     </w:rPr>
   </w:style>
-  <w:style w:type="character" w:customStyle="1" w:styleId="TitleChar">
-    <w:name w:val="Title Char"/>
-    <w:basedOn w:val="DefaultParagraphFont"/>
-    <w:link w:val="Title"/>
+  <w:style w:type="character" w:customStyle="1" w:styleId="PuestoCar">
+    <w:name w:val="Puesto Car"/>
+    <w:basedOn w:val="Fuentedeprrafopredeter"/>
+    <w:link w:val="Puesto"/>
     <w:uiPriority w:val="10"/>
     <w:rsid w:val="00E67757"/>
     <w:rPr>
@@ -3204,7 +3215,7 @@
       <w:lang w:val="es-CO"/>
     </w:rPr>
   </w:style>
-  <w:style w:type="paragraph" w:styleId="ListParagraph">
+  <w:style w:type="paragraph" w:styleId="Prrafodelista">
     <w:name w:val="List Paragraph"/>
     <w:basedOn w:val="Normal"/>
     <w:uiPriority w:val="34"/>

</xml_diff>